<commit_message>
Cambios. Primer Borrador casi completo.
</commit_message>
<xml_diff>
--- a/Docs/Gestión de Configuración de Software.docx
+++ b/Docs/Gestión de Configuración de Software.docx
@@ -727,6 +727,13 @@
     </w:p>
     <w:sdt>
       <w:sdtPr>
+        <w:rPr>
+          <w:rFonts w:asciiTheme="minorHAnsi" w:eastAsiaTheme="minorHAnsi" w:hAnsiTheme="minorHAnsi" w:cstheme="minorBidi"/>
+          <w:color w:val="auto"/>
+          <w:sz w:val="22"/>
+          <w:szCs w:val="22"/>
+          <w:lang w:val="es-MX"/>
+        </w:rPr>
         <w:id w:val="793945114"/>
         <w:docPartObj>
           <w:docPartGallery w:val="Table of Contents"/>
@@ -735,14 +742,9 @@
       </w:sdtPr>
       <w:sdtEndPr>
         <w:rPr>
-          <w:rFonts w:asciiTheme="minorHAnsi" w:eastAsiaTheme="minorHAnsi" w:hAnsiTheme="minorHAnsi" w:cstheme="minorBidi"/>
           <w:b/>
           <w:bCs/>
           <w:noProof/>
-          <w:color w:val="auto"/>
-          <w:sz w:val="22"/>
-          <w:szCs w:val="22"/>
-          <w:lang w:val="es-MX"/>
         </w:rPr>
       </w:sdtEndPr>
       <w:sdtContent>
@@ -771,7 +773,9 @@
               <w:tab w:val="right" w:leader="dot" w:pos="8828"/>
             </w:tabs>
             <w:rPr>
+              <w:rFonts w:eastAsiaTheme="minorEastAsia"/>
               <w:noProof/>
+              <w:lang w:eastAsia="es-MX"/>
             </w:rPr>
           </w:pPr>
           <w:r>
@@ -783,12 +787,199 @@
           <w:r>
             <w:fldChar w:fldCharType="separate"/>
           </w:r>
-          <w:hyperlink w:anchor="_Toc401874100" w:history="1">
+          <w:bookmarkStart w:id="0" w:name="_GoBack"/>
+          <w:bookmarkEnd w:id="0"/>
+          <w:r>
+            <w:rPr>
+              <w:rStyle w:val="Hyperlink"/>
+              <w:noProof/>
+            </w:rPr>
+            <w:fldChar w:fldCharType="begin"/>
+          </w:r>
+          <w:r>
+            <w:rPr>
+              <w:rStyle w:val="Hyperlink"/>
+              <w:noProof/>
+            </w:rPr>
+            <w:instrText xml:space="preserve"> </w:instrText>
+          </w:r>
+          <w:r>
+            <w:rPr>
+              <w:noProof/>
+            </w:rPr>
+            <w:instrText>HYPERLINK \l "_Toc401944877"</w:instrText>
+          </w:r>
+          <w:r>
+            <w:rPr>
+              <w:rStyle w:val="Hyperlink"/>
+              <w:noProof/>
+            </w:rPr>
+            <w:instrText xml:space="preserve"> </w:instrText>
+          </w:r>
+          <w:r>
+            <w:rPr>
+              <w:rStyle w:val="Hyperlink"/>
+              <w:noProof/>
+            </w:rPr>
+          </w:r>
+          <w:r>
+            <w:rPr>
+              <w:rStyle w:val="Hyperlink"/>
+              <w:noProof/>
+            </w:rPr>
+            <w:fldChar w:fldCharType="separate"/>
+          </w:r>
+          <w:r>
+            <w:rPr>
+              <w:rStyle w:val="Hyperlink"/>
+              <w:noProof/>
+            </w:rPr>
+            <w:t>Hoja de Status de Documento</w:t>
+          </w:r>
+          <w:r>
+            <w:rPr>
+              <w:noProof/>
+              <w:webHidden/>
+            </w:rPr>
+            <w:tab/>
+          </w:r>
+          <w:r>
+            <w:rPr>
+              <w:noProof/>
+              <w:webHidden/>
+            </w:rPr>
+            <w:fldChar w:fldCharType="begin"/>
+          </w:r>
+          <w:r>
+            <w:rPr>
+              <w:noProof/>
+              <w:webHidden/>
+            </w:rPr>
+            <w:instrText xml:space="preserve"> PAGEREF _Toc401944877 \h </w:instrText>
+          </w:r>
+          <w:r>
+            <w:rPr>
+              <w:noProof/>
+              <w:webHidden/>
+            </w:rPr>
+          </w:r>
+          <w:r>
+            <w:rPr>
+              <w:noProof/>
+              <w:webHidden/>
+            </w:rPr>
+            <w:fldChar w:fldCharType="separate"/>
+          </w:r>
+          <w:r>
+            <w:rPr>
+              <w:noProof/>
+              <w:webHidden/>
+            </w:rPr>
+            <w:t>4</w:t>
+          </w:r>
+          <w:r>
+            <w:rPr>
+              <w:noProof/>
+              <w:webHidden/>
+            </w:rPr>
+            <w:fldChar w:fldCharType="end"/>
+          </w:r>
+          <w:r>
+            <w:rPr>
+              <w:rStyle w:val="Hyperlink"/>
+              <w:noProof/>
+            </w:rPr>
+            <w:fldChar w:fldCharType="end"/>
+          </w:r>
+        </w:p>
+        <w:p>
+          <w:pPr>
+            <w:pStyle w:val="TOC1"/>
+            <w:tabs>
+              <w:tab w:val="right" w:leader="dot" w:pos="8828"/>
+            </w:tabs>
+            <w:rPr>
+              <w:rFonts w:eastAsiaTheme="minorEastAsia"/>
+              <w:noProof/>
+              <w:lang w:eastAsia="es-MX"/>
+            </w:rPr>
+          </w:pPr>
+          <w:hyperlink w:anchor="_Toc401944878" w:history="1">
             <w:r>
               <w:rPr>
                 <w:rStyle w:val="Hyperlink"/>
                 <w:noProof/>
               </w:rPr>
+              <w:t>Reporte de Cambios de Documento</w:t>
+            </w:r>
+            <w:r>
+              <w:rPr>
+                <w:noProof/>
+                <w:webHidden/>
+              </w:rPr>
+              <w:tab/>
+            </w:r>
+            <w:r>
+              <w:rPr>
+                <w:noProof/>
+                <w:webHidden/>
+              </w:rPr>
+              <w:fldChar w:fldCharType="begin"/>
+            </w:r>
+            <w:r>
+              <w:rPr>
+                <w:noProof/>
+                <w:webHidden/>
+              </w:rPr>
+              <w:instrText xml:space="preserve"> PAGEREF _Toc401944878 \h </w:instrText>
+            </w:r>
+            <w:r>
+              <w:rPr>
+                <w:noProof/>
+                <w:webHidden/>
+              </w:rPr>
+            </w:r>
+            <w:r>
+              <w:rPr>
+                <w:noProof/>
+                <w:webHidden/>
+              </w:rPr>
+              <w:fldChar w:fldCharType="separate"/>
+            </w:r>
+            <w:r>
+              <w:rPr>
+                <w:noProof/>
+                <w:webHidden/>
+              </w:rPr>
+              <w:t>5</w:t>
+            </w:r>
+            <w:r>
+              <w:rPr>
+                <w:noProof/>
+                <w:webHidden/>
+              </w:rPr>
+              <w:fldChar w:fldCharType="end"/>
+            </w:r>
+          </w:hyperlink>
+        </w:p>
+        <w:p>
+          <w:pPr>
+            <w:pStyle w:val="TOC1"/>
+            <w:tabs>
+              <w:tab w:val="right" w:leader="dot" w:pos="8828"/>
+            </w:tabs>
+            <w:rPr>
+              <w:rFonts w:eastAsiaTheme="minorEastAsia"/>
+              <w:noProof/>
+              <w:lang w:eastAsia="es-MX"/>
+            </w:rPr>
+          </w:pPr>
+          <w:hyperlink w:anchor="_Toc401944879" w:history="1">
+            <w:r>
+              <w:rPr>
+                <w:rStyle w:val="Hyperlink"/>
+                <w:noProof/>
+              </w:rPr>
               <w:t>Capítulo 1: Introducción</w:t>
             </w:r>
             <w:r>
@@ -810,7 +1001,7 @@
                 <w:noProof/>
                 <w:webHidden/>
               </w:rPr>
-              <w:instrText xml:space="preserve"> PAGEREF _Toc401874100 \h </w:instrText>
+              <w:instrText xml:space="preserve"> PAGEREF _Toc401944879 \h </w:instrText>
             </w:r>
             <w:r>
               <w:rPr>
@@ -830,7 +1021,7 @@
                 <w:noProof/>
                 <w:webHidden/>
               </w:rPr>
-              <w:t>5</w:t>
+              <w:t>6</w:t>
             </w:r>
             <w:r>
               <w:rPr>
@@ -849,10 +1040,12 @@
               <w:tab w:val="right" w:leader="dot" w:pos="8828"/>
             </w:tabs>
             <w:rPr>
+              <w:rFonts w:eastAsiaTheme="minorEastAsia"/>
               <w:noProof/>
+              <w:lang w:eastAsia="es-MX"/>
             </w:rPr>
           </w:pPr>
-          <w:hyperlink w:anchor="_Toc401874101" w:history="1">
+          <w:hyperlink w:anchor="_Toc401944880" w:history="1">
             <w:r>
               <w:rPr>
                 <w:rStyle w:val="Hyperlink"/>
@@ -862,7 +1055,9 @@
             </w:r>
             <w:r>
               <w:rPr>
-                <w:noProof/>
+                <w:rFonts w:eastAsiaTheme="minorEastAsia"/>
+                <w:noProof/>
+                <w:lang w:eastAsia="es-MX"/>
               </w:rPr>
               <w:tab/>
             </w:r>
@@ -892,7 +1087,7 @@
                 <w:noProof/>
                 <w:webHidden/>
               </w:rPr>
-              <w:instrText xml:space="preserve"> PAGEREF _Toc401874101 \h </w:instrText>
+              <w:instrText xml:space="preserve"> PAGEREF _Toc401944880 \h </w:instrText>
             </w:r>
             <w:r>
               <w:rPr>
@@ -912,7 +1107,7 @@
                 <w:noProof/>
                 <w:webHidden/>
               </w:rPr>
-              <w:t>5</w:t>
+              <w:t>6</w:t>
             </w:r>
             <w:r>
               <w:rPr>
@@ -930,10 +1125,12 @@
               <w:tab w:val="right" w:leader="dot" w:pos="8828"/>
             </w:tabs>
             <w:rPr>
+              <w:rFonts w:eastAsiaTheme="minorEastAsia"/>
               <w:noProof/>
+              <w:lang w:eastAsia="es-MX"/>
             </w:rPr>
           </w:pPr>
-          <w:hyperlink w:anchor="_Toc401874102" w:history="1">
+          <w:hyperlink w:anchor="_Toc401944881" w:history="1">
             <w:r>
               <w:rPr>
                 <w:rStyle w:val="Hyperlink"/>
@@ -960,7 +1157,7 @@
                 <w:noProof/>
                 <w:webHidden/>
               </w:rPr>
-              <w:instrText xml:space="preserve"> PAGEREF _Toc401874102 \h </w:instrText>
+              <w:instrText xml:space="preserve"> PAGEREF _Toc401944881 \h </w:instrText>
             </w:r>
             <w:r>
               <w:rPr>
@@ -980,7 +1177,7 @@
                 <w:noProof/>
                 <w:webHidden/>
               </w:rPr>
-              <w:t>5</w:t>
+              <w:t>6</w:t>
             </w:r>
             <w:r>
               <w:rPr>
@@ -999,10 +1196,12 @@
               <w:tab w:val="right" w:leader="dot" w:pos="8828"/>
             </w:tabs>
             <w:rPr>
+              <w:rFonts w:eastAsiaTheme="minorEastAsia"/>
               <w:noProof/>
+              <w:lang w:eastAsia="es-MX"/>
             </w:rPr>
           </w:pPr>
-          <w:hyperlink w:anchor="_Toc401874103" w:history="1">
+          <w:hyperlink w:anchor="_Toc401944882" w:history="1">
             <w:r>
               <w:rPr>
                 <w:rStyle w:val="Hyperlink"/>
@@ -1012,7 +1211,9 @@
             </w:r>
             <w:r>
               <w:rPr>
-                <w:noProof/>
+                <w:rFonts w:eastAsiaTheme="minorEastAsia"/>
+                <w:noProof/>
+                <w:lang w:eastAsia="es-MX"/>
               </w:rPr>
               <w:tab/>
             </w:r>
@@ -1042,7 +1243,7 @@
                 <w:noProof/>
                 <w:webHidden/>
               </w:rPr>
-              <w:instrText xml:space="preserve"> PAGEREF _Toc401874103 \h </w:instrText>
+              <w:instrText xml:space="preserve"> PAGEREF _Toc401944882 \h </w:instrText>
             </w:r>
             <w:r>
               <w:rPr>
@@ -1062,7 +1263,7 @@
                 <w:noProof/>
                 <w:webHidden/>
               </w:rPr>
-              <w:t>5</w:t>
+              <w:t>6</w:t>
             </w:r>
             <w:r>
               <w:rPr>
@@ -1081,10 +1282,12 @@
               <w:tab w:val="right" w:leader="dot" w:pos="8828"/>
             </w:tabs>
             <w:rPr>
+              <w:rFonts w:eastAsiaTheme="minorEastAsia"/>
               <w:noProof/>
+              <w:lang w:eastAsia="es-MX"/>
             </w:rPr>
           </w:pPr>
-          <w:hyperlink w:anchor="_Toc401874104" w:history="1">
+          <w:hyperlink w:anchor="_Toc401944883" w:history="1">
             <w:r>
               <w:rPr>
                 <w:rStyle w:val="Hyperlink"/>
@@ -1094,7 +1297,9 @@
             </w:r>
             <w:r>
               <w:rPr>
-                <w:noProof/>
+                <w:rFonts w:eastAsiaTheme="minorEastAsia"/>
+                <w:noProof/>
+                <w:lang w:eastAsia="es-MX"/>
               </w:rPr>
               <w:tab/>
             </w:r>
@@ -1124,7 +1329,7 @@
                 <w:noProof/>
                 <w:webHidden/>
               </w:rPr>
-              <w:instrText xml:space="preserve"> PAGEREF _Toc401874104 \h </w:instrText>
+              <w:instrText xml:space="preserve"> PAGEREF _Toc401944883 \h </w:instrText>
             </w:r>
             <w:r>
               <w:rPr>
@@ -1144,7 +1349,7 @@
                 <w:noProof/>
                 <w:webHidden/>
               </w:rPr>
-              <w:t>5</w:t>
+              <w:t>6</w:t>
             </w:r>
             <w:r>
               <w:rPr>
@@ -1162,10 +1367,12 @@
               <w:tab w:val="right" w:leader="dot" w:pos="8828"/>
             </w:tabs>
             <w:rPr>
+              <w:rFonts w:eastAsiaTheme="minorEastAsia"/>
               <w:noProof/>
+              <w:lang w:eastAsia="es-MX"/>
             </w:rPr>
           </w:pPr>
-          <w:hyperlink w:anchor="_Toc401874105" w:history="1">
+          <w:hyperlink w:anchor="_Toc401944884" w:history="1">
             <w:r>
               <w:rPr>
                 <w:rStyle w:val="Hyperlink"/>
@@ -1192,7 +1399,7 @@
                 <w:noProof/>
                 <w:webHidden/>
               </w:rPr>
-              <w:instrText xml:space="preserve"> PAGEREF _Toc401874105 \h </w:instrText>
+              <w:instrText xml:space="preserve"> PAGEREF _Toc401944884 \h </w:instrText>
             </w:r>
             <w:r>
               <w:rPr>
@@ -1212,7 +1419,7 @@
                 <w:noProof/>
                 <w:webHidden/>
               </w:rPr>
-              <w:t>7</w:t>
+              <w:t>8</w:t>
             </w:r>
             <w:r>
               <w:rPr>
@@ -1230,10 +1437,12 @@
               <w:tab w:val="right" w:leader="dot" w:pos="8828"/>
             </w:tabs>
             <w:rPr>
+              <w:rFonts w:eastAsiaTheme="minorEastAsia"/>
               <w:noProof/>
+              <w:lang w:eastAsia="es-MX"/>
             </w:rPr>
           </w:pPr>
-          <w:hyperlink w:anchor="_Toc401874106" w:history="1">
+          <w:hyperlink w:anchor="_Toc401944885" w:history="1">
             <w:r>
               <w:rPr>
                 <w:rStyle w:val="Hyperlink"/>
@@ -1260,7 +1469,7 @@
                 <w:noProof/>
                 <w:webHidden/>
               </w:rPr>
-              <w:instrText xml:space="preserve"> PAGEREF _Toc401874106 \h </w:instrText>
+              <w:instrText xml:space="preserve"> PAGEREF _Toc401944885 \h </w:instrText>
             </w:r>
             <w:r>
               <w:rPr>
@@ -1280,7 +1489,7 @@
                 <w:noProof/>
                 <w:webHidden/>
               </w:rPr>
-              <w:t>7</w:t>
+              <w:t>8</w:t>
             </w:r>
             <w:r>
               <w:rPr>
@@ -1298,10 +1507,12 @@
               <w:tab w:val="right" w:leader="dot" w:pos="8828"/>
             </w:tabs>
             <w:rPr>
+              <w:rFonts w:eastAsiaTheme="minorEastAsia"/>
               <w:noProof/>
+              <w:lang w:eastAsia="es-MX"/>
             </w:rPr>
           </w:pPr>
-          <w:hyperlink w:anchor="_Toc401874107" w:history="1">
+          <w:hyperlink w:anchor="_Toc401944886" w:history="1">
             <w:r>
               <w:rPr>
                 <w:rStyle w:val="Hyperlink"/>
@@ -1328,7 +1539,7 @@
                 <w:noProof/>
                 <w:webHidden/>
               </w:rPr>
-              <w:instrText xml:space="preserve"> PAGEREF _Toc401874107 \h </w:instrText>
+              <w:instrText xml:space="preserve"> PAGEREF _Toc401944886 \h </w:instrText>
             </w:r>
             <w:r>
               <w:rPr>
@@ -1348,7 +1559,7 @@
                 <w:noProof/>
                 <w:webHidden/>
               </w:rPr>
-              <w:t>7</w:t>
+              <w:t>8</w:t>
             </w:r>
             <w:r>
               <w:rPr>
@@ -1366,10 +1577,12 @@
               <w:tab w:val="right" w:leader="dot" w:pos="8828"/>
             </w:tabs>
             <w:rPr>
+              <w:rFonts w:eastAsiaTheme="minorEastAsia"/>
               <w:noProof/>
+              <w:lang w:eastAsia="es-MX"/>
             </w:rPr>
           </w:pPr>
-          <w:hyperlink w:anchor="_Toc401874108" w:history="1">
+          <w:hyperlink w:anchor="_Toc401944887" w:history="1">
             <w:r>
               <w:rPr>
                 <w:rStyle w:val="Hyperlink"/>
@@ -1396,7 +1609,7 @@
                 <w:noProof/>
                 <w:webHidden/>
               </w:rPr>
-              <w:instrText xml:space="preserve"> PAGEREF _Toc401874108 \h </w:instrText>
+              <w:instrText xml:space="preserve"> PAGEREF _Toc401944887 \h </w:instrText>
             </w:r>
             <w:r>
               <w:rPr>
@@ -1416,7 +1629,7 @@
                 <w:noProof/>
                 <w:webHidden/>
               </w:rPr>
-              <w:t>7</w:t>
+              <w:t>8</w:t>
             </w:r>
             <w:r>
               <w:rPr>
@@ -1434,10 +1647,12 @@
               <w:tab w:val="right" w:leader="dot" w:pos="8828"/>
             </w:tabs>
             <w:rPr>
+              <w:rFonts w:eastAsiaTheme="minorEastAsia"/>
               <w:noProof/>
+              <w:lang w:eastAsia="es-MX"/>
             </w:rPr>
           </w:pPr>
-          <w:hyperlink w:anchor="_Toc401874109" w:history="1">
+          <w:hyperlink w:anchor="_Toc401944888" w:history="1">
             <w:r>
               <w:rPr>
                 <w:rStyle w:val="Hyperlink"/>
@@ -1464,7 +1679,7 @@
                 <w:noProof/>
                 <w:webHidden/>
               </w:rPr>
-              <w:instrText xml:space="preserve"> PAGEREF _Toc401874109 \h </w:instrText>
+              <w:instrText xml:space="preserve"> PAGEREF _Toc401944888 \h </w:instrText>
             </w:r>
             <w:r>
               <w:rPr>
@@ -1484,7 +1699,7 @@
                 <w:noProof/>
                 <w:webHidden/>
               </w:rPr>
-              <w:t>7</w:t>
+              <w:t>8</w:t>
             </w:r>
             <w:r>
               <w:rPr>
@@ -1502,10 +1717,12 @@
               <w:tab w:val="right" w:leader="dot" w:pos="8828"/>
             </w:tabs>
             <w:rPr>
+              <w:rFonts w:eastAsiaTheme="minorEastAsia"/>
               <w:noProof/>
+              <w:lang w:eastAsia="es-MX"/>
             </w:rPr>
           </w:pPr>
-          <w:hyperlink w:anchor="_Toc401874110" w:history="1">
+          <w:hyperlink w:anchor="_Toc401944889" w:history="1">
             <w:r>
               <w:rPr>
                 <w:rStyle w:val="Hyperlink"/>
@@ -1532,7 +1749,7 @@
                 <w:noProof/>
                 <w:webHidden/>
               </w:rPr>
-              <w:instrText xml:space="preserve"> PAGEREF _Toc401874110 \h </w:instrText>
+              <w:instrText xml:space="preserve"> PAGEREF _Toc401944889 \h </w:instrText>
             </w:r>
             <w:r>
               <w:rPr>
@@ -1552,7 +1769,7 @@
                 <w:noProof/>
                 <w:webHidden/>
               </w:rPr>
-              <w:t>7</w:t>
+              <w:t>8</w:t>
             </w:r>
             <w:r>
               <w:rPr>
@@ -1570,10 +1787,12 @@
               <w:tab w:val="right" w:leader="dot" w:pos="8828"/>
             </w:tabs>
             <w:rPr>
+              <w:rFonts w:eastAsiaTheme="minorEastAsia"/>
               <w:noProof/>
+              <w:lang w:eastAsia="es-MX"/>
             </w:rPr>
           </w:pPr>
-          <w:hyperlink w:anchor="_Toc401874111" w:history="1">
+          <w:hyperlink w:anchor="_Toc401944890" w:history="1">
             <w:r>
               <w:rPr>
                 <w:rStyle w:val="Hyperlink"/>
@@ -1600,7 +1819,7 @@
                 <w:noProof/>
                 <w:webHidden/>
               </w:rPr>
-              <w:instrText xml:space="preserve"> PAGEREF _Toc401874111 \h </w:instrText>
+              <w:instrText xml:space="preserve"> PAGEREF _Toc401944890 \h </w:instrText>
             </w:r>
             <w:r>
               <w:rPr>
@@ -1620,7 +1839,7 @@
                 <w:noProof/>
                 <w:webHidden/>
               </w:rPr>
-              <w:t>8</w:t>
+              <w:t>9</w:t>
             </w:r>
             <w:r>
               <w:rPr>
@@ -1638,10 +1857,12 @@
               <w:tab w:val="right" w:leader="dot" w:pos="8828"/>
             </w:tabs>
             <w:rPr>
+              <w:rFonts w:eastAsiaTheme="minorEastAsia"/>
               <w:noProof/>
+              <w:lang w:eastAsia="es-MX"/>
             </w:rPr>
           </w:pPr>
-          <w:hyperlink w:anchor="_Toc401874112" w:history="1">
+          <w:hyperlink w:anchor="_Toc401944891" w:history="1">
             <w:r>
               <w:rPr>
                 <w:rStyle w:val="Hyperlink"/>
@@ -1668,7 +1889,7 @@
                 <w:noProof/>
                 <w:webHidden/>
               </w:rPr>
-              <w:instrText xml:space="preserve"> PAGEREF _Toc401874112 \h </w:instrText>
+              <w:instrText xml:space="preserve"> PAGEREF _Toc401944891 \h </w:instrText>
             </w:r>
             <w:r>
               <w:rPr>
@@ -1688,7 +1909,7 @@
                 <w:noProof/>
                 <w:webHidden/>
               </w:rPr>
-              <w:t>8</w:t>
+              <w:t>9</w:t>
             </w:r>
             <w:r>
               <w:rPr>
@@ -1706,10 +1927,12 @@
               <w:tab w:val="right" w:leader="dot" w:pos="8828"/>
             </w:tabs>
             <w:rPr>
+              <w:rFonts w:eastAsiaTheme="minorEastAsia"/>
               <w:noProof/>
+              <w:lang w:eastAsia="es-MX"/>
             </w:rPr>
           </w:pPr>
-          <w:hyperlink w:anchor="_Toc401874113" w:history="1">
+          <w:hyperlink w:anchor="_Toc401944892" w:history="1">
             <w:r>
               <w:rPr>
                 <w:rStyle w:val="Hyperlink"/>
@@ -1736,7 +1959,7 @@
                 <w:noProof/>
                 <w:webHidden/>
               </w:rPr>
-              <w:instrText xml:space="preserve"> PAGEREF _Toc401874113 \h </w:instrText>
+              <w:instrText xml:space="preserve"> PAGEREF _Toc401944892 \h </w:instrText>
             </w:r>
             <w:r>
               <w:rPr>
@@ -1756,7 +1979,7 @@
                 <w:noProof/>
                 <w:webHidden/>
               </w:rPr>
-              <w:t>8</w:t>
+              <w:t>9</w:t>
             </w:r>
             <w:r>
               <w:rPr>
@@ -1774,10 +1997,12 @@
               <w:tab w:val="right" w:leader="dot" w:pos="8828"/>
             </w:tabs>
             <w:rPr>
+              <w:rFonts w:eastAsiaTheme="minorEastAsia"/>
               <w:noProof/>
+              <w:lang w:eastAsia="es-MX"/>
             </w:rPr>
           </w:pPr>
-          <w:hyperlink w:anchor="_Toc401874114" w:history="1">
+          <w:hyperlink w:anchor="_Toc401944893" w:history="1">
             <w:r>
               <w:rPr>
                 <w:rStyle w:val="Hyperlink"/>
@@ -1804,7 +2029,7 @@
                 <w:noProof/>
                 <w:webHidden/>
               </w:rPr>
-              <w:instrText xml:space="preserve"> PAGEREF _Toc401874114 \h </w:instrText>
+              <w:instrText xml:space="preserve"> PAGEREF _Toc401944893 \h </w:instrText>
             </w:r>
             <w:r>
               <w:rPr>
@@ -1824,7 +2049,7 @@
                 <w:noProof/>
                 <w:webHidden/>
               </w:rPr>
-              <w:t>8</w:t>
+              <w:t>9</w:t>
             </w:r>
             <w:r>
               <w:rPr>
@@ -1842,10 +2067,12 @@
               <w:tab w:val="right" w:leader="dot" w:pos="8828"/>
             </w:tabs>
             <w:rPr>
+              <w:rFonts w:eastAsiaTheme="minorEastAsia"/>
               <w:noProof/>
+              <w:lang w:eastAsia="es-MX"/>
             </w:rPr>
           </w:pPr>
-          <w:hyperlink w:anchor="_Toc401874115" w:history="1">
+          <w:hyperlink w:anchor="_Toc401944894" w:history="1">
             <w:r>
               <w:rPr>
                 <w:rStyle w:val="Hyperlink"/>
@@ -1872,7 +2099,7 @@
                 <w:noProof/>
                 <w:webHidden/>
               </w:rPr>
-              <w:instrText xml:space="preserve"> PAGEREF _Toc401874115 \h </w:instrText>
+              <w:instrText xml:space="preserve"> PAGEREF _Toc401944894 \h </w:instrText>
             </w:r>
             <w:r>
               <w:rPr>
@@ -1892,7 +2119,7 @@
                 <w:noProof/>
                 <w:webHidden/>
               </w:rPr>
-              <w:t>8</w:t>
+              <w:t>9</w:t>
             </w:r>
             <w:r>
               <w:rPr>
@@ -1910,10 +2137,12 @@
               <w:tab w:val="right" w:leader="dot" w:pos="8828"/>
             </w:tabs>
             <w:rPr>
+              <w:rFonts w:eastAsiaTheme="minorEastAsia"/>
               <w:noProof/>
+              <w:lang w:eastAsia="es-MX"/>
             </w:rPr>
           </w:pPr>
-          <w:hyperlink w:anchor="_Toc401874116" w:history="1">
+          <w:hyperlink w:anchor="_Toc401944895" w:history="1">
             <w:r>
               <w:rPr>
                 <w:rStyle w:val="Hyperlink"/>
@@ -1940,7 +2169,7 @@
                 <w:noProof/>
                 <w:webHidden/>
               </w:rPr>
-              <w:instrText xml:space="preserve"> PAGEREF _Toc401874116 \h </w:instrText>
+              <w:instrText xml:space="preserve"> PAGEREF _Toc401944895 \h </w:instrText>
             </w:r>
             <w:r>
               <w:rPr>
@@ -1960,7 +2189,163 @@
                 <w:noProof/>
                 <w:webHidden/>
               </w:rPr>
-              <w:t>8</w:t>
+              <w:t>9</w:t>
+            </w:r>
+            <w:r>
+              <w:rPr>
+                <w:noProof/>
+                <w:webHidden/>
+              </w:rPr>
+              <w:fldChar w:fldCharType="end"/>
+            </w:r>
+          </w:hyperlink>
+        </w:p>
+        <w:p>
+          <w:pPr>
+            <w:pStyle w:val="TOC2"/>
+            <w:tabs>
+              <w:tab w:val="left" w:pos="880"/>
+              <w:tab w:val="right" w:leader="dot" w:pos="8828"/>
+            </w:tabs>
+            <w:rPr>
+              <w:rFonts w:eastAsiaTheme="minorEastAsia"/>
+              <w:noProof/>
+              <w:lang w:eastAsia="es-MX"/>
+            </w:rPr>
+          </w:pPr>
+          <w:hyperlink w:anchor="_Toc401944896" w:history="1">
+            <w:r>
+              <w:rPr>
+                <w:rStyle w:val="Hyperlink"/>
+                <w:noProof/>
+              </w:rPr>
+              <w:t>3.2</w:t>
+            </w:r>
+            <w:r>
+              <w:rPr>
+                <w:rFonts w:eastAsiaTheme="minorEastAsia"/>
+                <w:noProof/>
+                <w:lang w:eastAsia="es-MX"/>
+              </w:rPr>
+              <w:tab/>
+            </w:r>
+            <w:r>
+              <w:rPr>
+                <w:rStyle w:val="Hyperlink"/>
+                <w:noProof/>
+              </w:rPr>
+              <w:t>Lineamientos Base</w:t>
+            </w:r>
+            <w:r>
+              <w:rPr>
+                <w:noProof/>
+                <w:webHidden/>
+              </w:rPr>
+              <w:tab/>
+            </w:r>
+            <w:r>
+              <w:rPr>
+                <w:noProof/>
+                <w:webHidden/>
+              </w:rPr>
+              <w:fldChar w:fldCharType="begin"/>
+            </w:r>
+            <w:r>
+              <w:rPr>
+                <w:noProof/>
+                <w:webHidden/>
+              </w:rPr>
+              <w:instrText xml:space="preserve"> PAGEREF _Toc401944896 \h </w:instrText>
+            </w:r>
+            <w:r>
+              <w:rPr>
+                <w:noProof/>
+                <w:webHidden/>
+              </w:rPr>
+            </w:r>
+            <w:r>
+              <w:rPr>
+                <w:noProof/>
+                <w:webHidden/>
+              </w:rPr>
+              <w:fldChar w:fldCharType="separate"/>
+            </w:r>
+            <w:r>
+              <w:rPr>
+                <w:noProof/>
+                <w:webHidden/>
+              </w:rPr>
+              <w:t>10</w:t>
+            </w:r>
+            <w:r>
+              <w:rPr>
+                <w:noProof/>
+                <w:webHidden/>
+              </w:rPr>
+              <w:fldChar w:fldCharType="end"/>
+            </w:r>
+          </w:hyperlink>
+        </w:p>
+        <w:p>
+          <w:pPr>
+            <w:pStyle w:val="TOC1"/>
+            <w:tabs>
+              <w:tab w:val="right" w:leader="dot" w:pos="8828"/>
+            </w:tabs>
+            <w:rPr>
+              <w:rFonts w:eastAsiaTheme="minorEastAsia"/>
+              <w:noProof/>
+              <w:lang w:eastAsia="es-MX"/>
+            </w:rPr>
+          </w:pPr>
+          <w:hyperlink w:anchor="_Toc401944897" w:history="1">
+            <w:r>
+              <w:rPr>
+                <w:rStyle w:val="Hyperlink"/>
+                <w:noProof/>
+              </w:rPr>
+              <w:t>Capítulo 4: Control de Configuración</w:t>
+            </w:r>
+            <w:r>
+              <w:rPr>
+                <w:noProof/>
+                <w:webHidden/>
+              </w:rPr>
+              <w:tab/>
+            </w:r>
+            <w:r>
+              <w:rPr>
+                <w:noProof/>
+                <w:webHidden/>
+              </w:rPr>
+              <w:fldChar w:fldCharType="begin"/>
+            </w:r>
+            <w:r>
+              <w:rPr>
+                <w:noProof/>
+                <w:webHidden/>
+              </w:rPr>
+              <w:instrText xml:space="preserve"> PAGEREF _Toc401944897 \h </w:instrText>
+            </w:r>
+            <w:r>
+              <w:rPr>
+                <w:noProof/>
+                <w:webHidden/>
+              </w:rPr>
+            </w:r>
+            <w:r>
+              <w:rPr>
+                <w:noProof/>
+                <w:webHidden/>
+              </w:rPr>
+              <w:fldChar w:fldCharType="separate"/>
+            </w:r>
+            <w:r>
+              <w:rPr>
+                <w:noProof/>
+                <w:webHidden/>
+              </w:rPr>
+              <w:t>11</w:t>
             </w:r>
             <w:r>
               <w:rPr>
@@ -1978,16 +2363,18 @@
               <w:tab w:val="right" w:leader="dot" w:pos="8828"/>
             </w:tabs>
             <w:rPr>
+              <w:rFonts w:eastAsiaTheme="minorEastAsia"/>
               <w:noProof/>
+              <w:lang w:eastAsia="es-MX"/>
             </w:rPr>
           </w:pPr>
-          <w:hyperlink w:anchor="_Toc401874117" w:history="1">
+          <w:hyperlink w:anchor="_Toc401944898" w:history="1">
             <w:r>
               <w:rPr>
                 <w:rStyle w:val="Hyperlink"/>
                 <w:noProof/>
               </w:rPr>
-              <w:t>3.2 Lineamientos Base</w:t>
+              <w:t>4.1 Control de Librerías</w:t>
             </w:r>
             <w:r>
               <w:rPr>
@@ -2008,7 +2395,7 @@
                 <w:noProof/>
                 <w:webHidden/>
               </w:rPr>
-              <w:instrText xml:space="preserve"> PAGEREF _Toc401874117 \h </w:instrText>
+              <w:instrText xml:space="preserve"> PAGEREF _Toc401944898 \h </w:instrText>
             </w:r>
             <w:r>
               <w:rPr>
@@ -2028,7 +2415,637 @@
                 <w:noProof/>
                 <w:webHidden/>
               </w:rPr>
-              <w:t>8</w:t>
+              <w:t>11</w:t>
+            </w:r>
+            <w:r>
+              <w:rPr>
+                <w:noProof/>
+                <w:webHidden/>
+              </w:rPr>
+              <w:fldChar w:fldCharType="end"/>
+            </w:r>
+          </w:hyperlink>
+        </w:p>
+        <w:p>
+          <w:pPr>
+            <w:pStyle w:val="TOC3"/>
+            <w:tabs>
+              <w:tab w:val="right" w:leader="dot" w:pos="8828"/>
+            </w:tabs>
+            <w:rPr>
+              <w:rFonts w:eastAsiaTheme="minorEastAsia"/>
+              <w:noProof/>
+              <w:lang w:eastAsia="es-MX"/>
+            </w:rPr>
+          </w:pPr>
+          <w:hyperlink w:anchor="_Toc401944899" w:history="1">
+            <w:r>
+              <w:rPr>
+                <w:rStyle w:val="Hyperlink"/>
+                <w:noProof/>
+              </w:rPr>
+              <w:t>4.1.1 Librería de Desarrollo</w:t>
+            </w:r>
+            <w:r>
+              <w:rPr>
+                <w:noProof/>
+                <w:webHidden/>
+              </w:rPr>
+              <w:tab/>
+            </w:r>
+            <w:r>
+              <w:rPr>
+                <w:noProof/>
+                <w:webHidden/>
+              </w:rPr>
+              <w:fldChar w:fldCharType="begin"/>
+            </w:r>
+            <w:r>
+              <w:rPr>
+                <w:noProof/>
+                <w:webHidden/>
+              </w:rPr>
+              <w:instrText xml:space="preserve"> PAGEREF _Toc401944899 \h </w:instrText>
+            </w:r>
+            <w:r>
+              <w:rPr>
+                <w:noProof/>
+                <w:webHidden/>
+              </w:rPr>
+            </w:r>
+            <w:r>
+              <w:rPr>
+                <w:noProof/>
+                <w:webHidden/>
+              </w:rPr>
+              <w:fldChar w:fldCharType="separate"/>
+            </w:r>
+            <w:r>
+              <w:rPr>
+                <w:noProof/>
+                <w:webHidden/>
+              </w:rPr>
+              <w:t>11</w:t>
+            </w:r>
+            <w:r>
+              <w:rPr>
+                <w:noProof/>
+                <w:webHidden/>
+              </w:rPr>
+              <w:fldChar w:fldCharType="end"/>
+            </w:r>
+          </w:hyperlink>
+        </w:p>
+        <w:p>
+          <w:pPr>
+            <w:pStyle w:val="TOC3"/>
+            <w:tabs>
+              <w:tab w:val="right" w:leader="dot" w:pos="8828"/>
+            </w:tabs>
+            <w:rPr>
+              <w:rFonts w:eastAsiaTheme="minorEastAsia"/>
+              <w:noProof/>
+              <w:lang w:eastAsia="es-MX"/>
+            </w:rPr>
+          </w:pPr>
+          <w:hyperlink w:anchor="_Toc401944900" w:history="1">
+            <w:r>
+              <w:rPr>
+                <w:rStyle w:val="Hyperlink"/>
+                <w:noProof/>
+              </w:rPr>
+              <w:t>4.1.2 Librería Maestra</w:t>
+            </w:r>
+            <w:r>
+              <w:rPr>
+                <w:noProof/>
+                <w:webHidden/>
+              </w:rPr>
+              <w:tab/>
+            </w:r>
+            <w:r>
+              <w:rPr>
+                <w:noProof/>
+                <w:webHidden/>
+              </w:rPr>
+              <w:fldChar w:fldCharType="begin"/>
+            </w:r>
+            <w:r>
+              <w:rPr>
+                <w:noProof/>
+                <w:webHidden/>
+              </w:rPr>
+              <w:instrText xml:space="preserve"> PAGEREF _Toc401944900 \h </w:instrText>
+            </w:r>
+            <w:r>
+              <w:rPr>
+                <w:noProof/>
+                <w:webHidden/>
+              </w:rPr>
+            </w:r>
+            <w:r>
+              <w:rPr>
+                <w:noProof/>
+                <w:webHidden/>
+              </w:rPr>
+              <w:fldChar w:fldCharType="separate"/>
+            </w:r>
+            <w:r>
+              <w:rPr>
+                <w:noProof/>
+                <w:webHidden/>
+              </w:rPr>
+              <w:t>11</w:t>
+            </w:r>
+            <w:r>
+              <w:rPr>
+                <w:noProof/>
+                <w:webHidden/>
+              </w:rPr>
+              <w:fldChar w:fldCharType="end"/>
+            </w:r>
+          </w:hyperlink>
+        </w:p>
+        <w:p>
+          <w:pPr>
+            <w:pStyle w:val="TOC3"/>
+            <w:tabs>
+              <w:tab w:val="right" w:leader="dot" w:pos="8828"/>
+            </w:tabs>
+            <w:rPr>
+              <w:rFonts w:eastAsiaTheme="minorEastAsia"/>
+              <w:noProof/>
+              <w:lang w:eastAsia="es-MX"/>
+            </w:rPr>
+          </w:pPr>
+          <w:hyperlink w:anchor="_Toc401944901" w:history="1">
+            <w:r>
+              <w:rPr>
+                <w:rStyle w:val="Hyperlink"/>
+                <w:noProof/>
+              </w:rPr>
+              <w:t>4.1.3 Librería de Archivo</w:t>
+            </w:r>
+            <w:r>
+              <w:rPr>
+                <w:noProof/>
+                <w:webHidden/>
+              </w:rPr>
+              <w:tab/>
+            </w:r>
+            <w:r>
+              <w:rPr>
+                <w:noProof/>
+                <w:webHidden/>
+              </w:rPr>
+              <w:fldChar w:fldCharType="begin"/>
+            </w:r>
+            <w:r>
+              <w:rPr>
+                <w:noProof/>
+                <w:webHidden/>
+              </w:rPr>
+              <w:instrText xml:space="preserve"> PAGEREF _Toc401944901 \h </w:instrText>
+            </w:r>
+            <w:r>
+              <w:rPr>
+                <w:noProof/>
+                <w:webHidden/>
+              </w:rPr>
+            </w:r>
+            <w:r>
+              <w:rPr>
+                <w:noProof/>
+                <w:webHidden/>
+              </w:rPr>
+              <w:fldChar w:fldCharType="separate"/>
+            </w:r>
+            <w:r>
+              <w:rPr>
+                <w:noProof/>
+                <w:webHidden/>
+              </w:rPr>
+              <w:t>11</w:t>
+            </w:r>
+            <w:r>
+              <w:rPr>
+                <w:noProof/>
+                <w:webHidden/>
+              </w:rPr>
+              <w:fldChar w:fldCharType="end"/>
+            </w:r>
+          </w:hyperlink>
+        </w:p>
+        <w:p>
+          <w:pPr>
+            <w:pStyle w:val="TOC3"/>
+            <w:tabs>
+              <w:tab w:val="right" w:leader="dot" w:pos="8828"/>
+            </w:tabs>
+            <w:rPr>
+              <w:rFonts w:eastAsiaTheme="minorEastAsia"/>
+              <w:noProof/>
+              <w:lang w:eastAsia="es-MX"/>
+            </w:rPr>
+          </w:pPr>
+          <w:hyperlink w:anchor="_Toc401944902" w:history="1">
+            <w:r>
+              <w:rPr>
+                <w:rStyle w:val="Hyperlink"/>
+                <w:noProof/>
+              </w:rPr>
+              <w:t>4.2 Control de Medios</w:t>
+            </w:r>
+            <w:r>
+              <w:rPr>
+                <w:noProof/>
+                <w:webHidden/>
+              </w:rPr>
+              <w:tab/>
+            </w:r>
+            <w:r>
+              <w:rPr>
+                <w:noProof/>
+                <w:webHidden/>
+              </w:rPr>
+              <w:fldChar w:fldCharType="begin"/>
+            </w:r>
+            <w:r>
+              <w:rPr>
+                <w:noProof/>
+                <w:webHidden/>
+              </w:rPr>
+              <w:instrText xml:space="preserve"> PAGEREF _Toc401944902 \h </w:instrText>
+            </w:r>
+            <w:r>
+              <w:rPr>
+                <w:noProof/>
+                <w:webHidden/>
+              </w:rPr>
+            </w:r>
+            <w:r>
+              <w:rPr>
+                <w:noProof/>
+                <w:webHidden/>
+              </w:rPr>
+              <w:fldChar w:fldCharType="separate"/>
+            </w:r>
+            <w:r>
+              <w:rPr>
+                <w:noProof/>
+                <w:webHidden/>
+              </w:rPr>
+              <w:t>11</w:t>
+            </w:r>
+            <w:r>
+              <w:rPr>
+                <w:noProof/>
+                <w:webHidden/>
+              </w:rPr>
+              <w:fldChar w:fldCharType="end"/>
+            </w:r>
+          </w:hyperlink>
+        </w:p>
+        <w:p>
+          <w:pPr>
+            <w:pStyle w:val="TOC3"/>
+            <w:tabs>
+              <w:tab w:val="right" w:leader="dot" w:pos="8828"/>
+            </w:tabs>
+            <w:rPr>
+              <w:rFonts w:eastAsiaTheme="minorEastAsia"/>
+              <w:noProof/>
+              <w:lang w:eastAsia="es-MX"/>
+            </w:rPr>
+          </w:pPr>
+          <w:hyperlink w:anchor="_Toc401944903" w:history="1">
+            <w:r>
+              <w:rPr>
+                <w:rStyle w:val="Hyperlink"/>
+                <w:noProof/>
+              </w:rPr>
+              <w:t>4.2.1 Respaldos</w:t>
+            </w:r>
+            <w:r>
+              <w:rPr>
+                <w:noProof/>
+                <w:webHidden/>
+              </w:rPr>
+              <w:tab/>
+            </w:r>
+            <w:r>
+              <w:rPr>
+                <w:noProof/>
+                <w:webHidden/>
+              </w:rPr>
+              <w:fldChar w:fldCharType="begin"/>
+            </w:r>
+            <w:r>
+              <w:rPr>
+                <w:noProof/>
+                <w:webHidden/>
+              </w:rPr>
+              <w:instrText xml:space="preserve"> PAGEREF _Toc401944903 \h </w:instrText>
+            </w:r>
+            <w:r>
+              <w:rPr>
+                <w:noProof/>
+                <w:webHidden/>
+              </w:rPr>
+            </w:r>
+            <w:r>
+              <w:rPr>
+                <w:noProof/>
+                <w:webHidden/>
+              </w:rPr>
+              <w:fldChar w:fldCharType="separate"/>
+            </w:r>
+            <w:r>
+              <w:rPr>
+                <w:noProof/>
+                <w:webHidden/>
+              </w:rPr>
+              <w:t>11</w:t>
+            </w:r>
+            <w:r>
+              <w:rPr>
+                <w:noProof/>
+                <w:webHidden/>
+              </w:rPr>
+              <w:fldChar w:fldCharType="end"/>
+            </w:r>
+          </w:hyperlink>
+        </w:p>
+        <w:p>
+          <w:pPr>
+            <w:pStyle w:val="TOC2"/>
+            <w:tabs>
+              <w:tab w:val="right" w:leader="dot" w:pos="8828"/>
+            </w:tabs>
+            <w:rPr>
+              <w:rFonts w:eastAsiaTheme="minorEastAsia"/>
+              <w:noProof/>
+              <w:lang w:eastAsia="es-MX"/>
+            </w:rPr>
+          </w:pPr>
+          <w:hyperlink w:anchor="_Toc401944904" w:history="1">
+            <w:r>
+              <w:rPr>
+                <w:rStyle w:val="Hyperlink"/>
+                <w:noProof/>
+              </w:rPr>
+              <w:t>4.3 Control de Cambios</w:t>
+            </w:r>
+            <w:r>
+              <w:rPr>
+                <w:noProof/>
+                <w:webHidden/>
+              </w:rPr>
+              <w:tab/>
+            </w:r>
+            <w:r>
+              <w:rPr>
+                <w:noProof/>
+                <w:webHidden/>
+              </w:rPr>
+              <w:fldChar w:fldCharType="begin"/>
+            </w:r>
+            <w:r>
+              <w:rPr>
+                <w:noProof/>
+                <w:webHidden/>
+              </w:rPr>
+              <w:instrText xml:space="preserve"> PAGEREF _Toc401944904 \h </w:instrText>
+            </w:r>
+            <w:r>
+              <w:rPr>
+                <w:noProof/>
+                <w:webHidden/>
+              </w:rPr>
+            </w:r>
+            <w:r>
+              <w:rPr>
+                <w:noProof/>
+                <w:webHidden/>
+              </w:rPr>
+              <w:fldChar w:fldCharType="separate"/>
+            </w:r>
+            <w:r>
+              <w:rPr>
+                <w:noProof/>
+                <w:webHidden/>
+              </w:rPr>
+              <w:t>11</w:t>
+            </w:r>
+            <w:r>
+              <w:rPr>
+                <w:noProof/>
+                <w:webHidden/>
+              </w:rPr>
+              <w:fldChar w:fldCharType="end"/>
+            </w:r>
+          </w:hyperlink>
+        </w:p>
+        <w:p>
+          <w:pPr>
+            <w:pStyle w:val="TOC3"/>
+            <w:tabs>
+              <w:tab w:val="right" w:leader="dot" w:pos="8828"/>
+            </w:tabs>
+            <w:rPr>
+              <w:rFonts w:eastAsiaTheme="minorEastAsia"/>
+              <w:noProof/>
+              <w:lang w:eastAsia="es-MX"/>
+            </w:rPr>
+          </w:pPr>
+          <w:hyperlink w:anchor="_Toc401944905" w:history="1">
+            <w:r>
+              <w:rPr>
+                <w:rStyle w:val="Hyperlink"/>
+                <w:noProof/>
+              </w:rPr>
+              <w:t>4.3.1 Librería de Desarrollo</w:t>
+            </w:r>
+            <w:r>
+              <w:rPr>
+                <w:noProof/>
+                <w:webHidden/>
+              </w:rPr>
+              <w:tab/>
+            </w:r>
+            <w:r>
+              <w:rPr>
+                <w:noProof/>
+                <w:webHidden/>
+              </w:rPr>
+              <w:fldChar w:fldCharType="begin"/>
+            </w:r>
+            <w:r>
+              <w:rPr>
+                <w:noProof/>
+                <w:webHidden/>
+              </w:rPr>
+              <w:instrText xml:space="preserve"> PAGEREF _Toc401944905 \h </w:instrText>
+            </w:r>
+            <w:r>
+              <w:rPr>
+                <w:noProof/>
+                <w:webHidden/>
+              </w:rPr>
+            </w:r>
+            <w:r>
+              <w:rPr>
+                <w:noProof/>
+                <w:webHidden/>
+              </w:rPr>
+              <w:fldChar w:fldCharType="separate"/>
+            </w:r>
+            <w:r>
+              <w:rPr>
+                <w:noProof/>
+                <w:webHidden/>
+              </w:rPr>
+              <w:t>11</w:t>
+            </w:r>
+            <w:r>
+              <w:rPr>
+                <w:noProof/>
+                <w:webHidden/>
+              </w:rPr>
+              <w:fldChar w:fldCharType="end"/>
+            </w:r>
+          </w:hyperlink>
+        </w:p>
+        <w:p>
+          <w:pPr>
+            <w:pStyle w:val="TOC3"/>
+            <w:tabs>
+              <w:tab w:val="right" w:leader="dot" w:pos="8828"/>
+            </w:tabs>
+            <w:rPr>
+              <w:rFonts w:eastAsiaTheme="minorEastAsia"/>
+              <w:noProof/>
+              <w:lang w:eastAsia="es-MX"/>
+            </w:rPr>
+          </w:pPr>
+          <w:hyperlink w:anchor="_Toc401944906" w:history="1">
+            <w:r>
+              <w:rPr>
+                <w:rStyle w:val="Hyperlink"/>
+                <w:noProof/>
+              </w:rPr>
+              <w:t>4.3.2 Librería Maestra</w:t>
+            </w:r>
+            <w:r>
+              <w:rPr>
+                <w:noProof/>
+                <w:webHidden/>
+              </w:rPr>
+              <w:tab/>
+            </w:r>
+            <w:r>
+              <w:rPr>
+                <w:noProof/>
+                <w:webHidden/>
+              </w:rPr>
+              <w:fldChar w:fldCharType="begin"/>
+            </w:r>
+            <w:r>
+              <w:rPr>
+                <w:noProof/>
+                <w:webHidden/>
+              </w:rPr>
+              <w:instrText xml:space="preserve"> PAGEREF _Toc401944906 \h </w:instrText>
+            </w:r>
+            <w:r>
+              <w:rPr>
+                <w:noProof/>
+                <w:webHidden/>
+              </w:rPr>
+            </w:r>
+            <w:r>
+              <w:rPr>
+                <w:noProof/>
+                <w:webHidden/>
+              </w:rPr>
+              <w:fldChar w:fldCharType="separate"/>
+            </w:r>
+            <w:r>
+              <w:rPr>
+                <w:noProof/>
+                <w:webHidden/>
+              </w:rPr>
+              <w:t>11</w:t>
+            </w:r>
+            <w:r>
+              <w:rPr>
+                <w:noProof/>
+                <w:webHidden/>
+              </w:rPr>
+              <w:fldChar w:fldCharType="end"/>
+            </w:r>
+          </w:hyperlink>
+        </w:p>
+        <w:p>
+          <w:pPr>
+            <w:pStyle w:val="TOC3"/>
+            <w:tabs>
+              <w:tab w:val="right" w:leader="dot" w:pos="8828"/>
+            </w:tabs>
+            <w:rPr>
+              <w:rFonts w:eastAsiaTheme="minorEastAsia"/>
+              <w:noProof/>
+              <w:lang w:eastAsia="es-MX"/>
+            </w:rPr>
+          </w:pPr>
+          <w:hyperlink w:anchor="_Toc401944907" w:history="1">
+            <w:r>
+              <w:rPr>
+                <w:rStyle w:val="Hyperlink"/>
+                <w:noProof/>
+              </w:rPr>
+              <w:t>4.3.3 Librería de Archivo</w:t>
+            </w:r>
+            <w:r>
+              <w:rPr>
+                <w:noProof/>
+                <w:webHidden/>
+              </w:rPr>
+              <w:tab/>
+            </w:r>
+            <w:r>
+              <w:rPr>
+                <w:noProof/>
+                <w:webHidden/>
+              </w:rPr>
+              <w:fldChar w:fldCharType="begin"/>
+            </w:r>
+            <w:r>
+              <w:rPr>
+                <w:noProof/>
+                <w:webHidden/>
+              </w:rPr>
+              <w:instrText xml:space="preserve"> PAGEREF _Toc401944907 \h </w:instrText>
+            </w:r>
+            <w:r>
+              <w:rPr>
+                <w:noProof/>
+                <w:webHidden/>
+              </w:rPr>
+            </w:r>
+            <w:r>
+              <w:rPr>
+                <w:noProof/>
+                <w:webHidden/>
+              </w:rPr>
+              <w:fldChar w:fldCharType="separate"/>
+            </w:r>
+            <w:r>
+              <w:rPr>
+                <w:noProof/>
+                <w:webHidden/>
+              </w:rPr>
+              <w:t>11</w:t>
             </w:r>
             <w:r>
               <w:rPr>
@@ -2046,16 +3063,18 @@
               <w:tab w:val="right" w:leader="dot" w:pos="8828"/>
             </w:tabs>
             <w:rPr>
+              <w:rFonts w:eastAsiaTheme="minorEastAsia"/>
               <w:noProof/>
+              <w:lang w:eastAsia="es-MX"/>
             </w:rPr>
           </w:pPr>
-          <w:hyperlink w:anchor="_Toc401874118" w:history="1">
+          <w:hyperlink w:anchor="_Toc401944908" w:history="1">
             <w:r>
               <w:rPr>
                 <w:rStyle w:val="Hyperlink"/>
                 <w:noProof/>
               </w:rPr>
-              <w:t>Capítulo 4: Control de Configuración</w:t>
+              <w:t>Capítulo 5: Conteo de Status</w:t>
             </w:r>
             <w:r>
               <w:rPr>
@@ -2076,7 +3095,7 @@
                 <w:noProof/>
                 <w:webHidden/>
               </w:rPr>
-              <w:instrText xml:space="preserve"> PAGEREF _Toc401874118 \h </w:instrText>
+              <w:instrText xml:space="preserve"> PAGEREF _Toc401944908 \h </w:instrText>
             </w:r>
             <w:r>
               <w:rPr>
@@ -2096,7 +3115,77 @@
                 <w:noProof/>
                 <w:webHidden/>
               </w:rPr>
-              <w:t>9</w:t>
+              <w:t>12</w:t>
+            </w:r>
+            <w:r>
+              <w:rPr>
+                <w:noProof/>
+                <w:webHidden/>
+              </w:rPr>
+              <w:fldChar w:fldCharType="end"/>
+            </w:r>
+          </w:hyperlink>
+        </w:p>
+        <w:p>
+          <w:pPr>
+            <w:pStyle w:val="TOC1"/>
+            <w:tabs>
+              <w:tab w:val="right" w:leader="dot" w:pos="8828"/>
+            </w:tabs>
+            <w:rPr>
+              <w:rFonts w:eastAsiaTheme="minorEastAsia"/>
+              <w:noProof/>
+              <w:lang w:eastAsia="es-MX"/>
+            </w:rPr>
+          </w:pPr>
+          <w:hyperlink w:anchor="_Toc401944909" w:history="1">
+            <w:r>
+              <w:rPr>
+                <w:rStyle w:val="Hyperlink"/>
+                <w:noProof/>
+              </w:rPr>
+              <w:t>Capítulo 6: Herramientas, Técnicas y Métodos</w:t>
+            </w:r>
+            <w:r>
+              <w:rPr>
+                <w:noProof/>
+                <w:webHidden/>
+              </w:rPr>
+              <w:tab/>
+            </w:r>
+            <w:r>
+              <w:rPr>
+                <w:noProof/>
+                <w:webHidden/>
+              </w:rPr>
+              <w:fldChar w:fldCharType="begin"/>
+            </w:r>
+            <w:r>
+              <w:rPr>
+                <w:noProof/>
+                <w:webHidden/>
+              </w:rPr>
+              <w:instrText xml:space="preserve"> PAGEREF _Toc401944909 \h </w:instrText>
+            </w:r>
+            <w:r>
+              <w:rPr>
+                <w:noProof/>
+                <w:webHidden/>
+              </w:rPr>
+            </w:r>
+            <w:r>
+              <w:rPr>
+                <w:noProof/>
+                <w:webHidden/>
+              </w:rPr>
+              <w:fldChar w:fldCharType="separate"/>
+            </w:r>
+            <w:r>
+              <w:rPr>
+                <w:noProof/>
+                <w:webHidden/>
+              </w:rPr>
+              <w:t>13</w:t>
             </w:r>
             <w:r>
               <w:rPr>
@@ -2114,16 +3203,18 @@
               <w:tab w:val="right" w:leader="dot" w:pos="8828"/>
             </w:tabs>
             <w:rPr>
+              <w:rFonts w:eastAsiaTheme="minorEastAsia"/>
               <w:noProof/>
+              <w:lang w:eastAsia="es-MX"/>
             </w:rPr>
           </w:pPr>
-          <w:hyperlink w:anchor="_Toc401874119" w:history="1">
+          <w:hyperlink w:anchor="_Toc401944910" w:history="1">
             <w:r>
               <w:rPr>
                 <w:rStyle w:val="Hyperlink"/>
                 <w:noProof/>
               </w:rPr>
-              <w:t>4.1 Librería de Control</w:t>
+              <w:t>6.1 WWW</w:t>
             </w:r>
             <w:r>
               <w:rPr>
@@ -2144,7 +3235,7 @@
                 <w:noProof/>
                 <w:webHidden/>
               </w:rPr>
-              <w:instrText xml:space="preserve"> PAGEREF _Toc401874119 \h </w:instrText>
+              <w:instrText xml:space="preserve"> PAGEREF _Toc401944910 \h </w:instrText>
             </w:r>
             <w:r>
               <w:rPr>
@@ -2164,347 +3255,7 @@
                 <w:noProof/>
                 <w:webHidden/>
               </w:rPr>
-              <w:t>9</w:t>
-            </w:r>
-            <w:r>
-              <w:rPr>
-                <w:noProof/>
-                <w:webHidden/>
-              </w:rPr>
-              <w:fldChar w:fldCharType="end"/>
-            </w:r>
-          </w:hyperlink>
-        </w:p>
-        <w:p>
-          <w:pPr>
-            <w:pStyle w:val="TOC3"/>
-            <w:tabs>
-              <w:tab w:val="right" w:leader="dot" w:pos="8828"/>
-            </w:tabs>
-            <w:rPr>
-              <w:noProof/>
-            </w:rPr>
-          </w:pPr>
-          <w:hyperlink w:anchor="_Toc401874120" w:history="1">
-            <w:r>
-              <w:rPr>
-                <w:rStyle w:val="Hyperlink"/>
-                <w:noProof/>
-              </w:rPr>
-              <w:t>4.1.1 Librería de Desarrollo</w:t>
-            </w:r>
-            <w:r>
-              <w:rPr>
-                <w:noProof/>
-                <w:webHidden/>
-              </w:rPr>
-              <w:tab/>
-            </w:r>
-            <w:r>
-              <w:rPr>
-                <w:noProof/>
-                <w:webHidden/>
-              </w:rPr>
-              <w:fldChar w:fldCharType="begin"/>
-            </w:r>
-            <w:r>
-              <w:rPr>
-                <w:noProof/>
-                <w:webHidden/>
-              </w:rPr>
-              <w:instrText xml:space="preserve"> PAGEREF _Toc401874120 \h </w:instrText>
-            </w:r>
-            <w:r>
-              <w:rPr>
-                <w:noProof/>
-                <w:webHidden/>
-              </w:rPr>
-            </w:r>
-            <w:r>
-              <w:rPr>
-                <w:noProof/>
-                <w:webHidden/>
-              </w:rPr>
-              <w:fldChar w:fldCharType="separate"/>
-            </w:r>
-            <w:r>
-              <w:rPr>
-                <w:noProof/>
-                <w:webHidden/>
-              </w:rPr>
-              <w:t>9</w:t>
-            </w:r>
-            <w:r>
-              <w:rPr>
-                <w:noProof/>
-                <w:webHidden/>
-              </w:rPr>
-              <w:fldChar w:fldCharType="end"/>
-            </w:r>
-          </w:hyperlink>
-        </w:p>
-        <w:p>
-          <w:pPr>
-            <w:pStyle w:val="TOC3"/>
-            <w:tabs>
-              <w:tab w:val="right" w:leader="dot" w:pos="8828"/>
-            </w:tabs>
-            <w:rPr>
-              <w:noProof/>
-            </w:rPr>
-          </w:pPr>
-          <w:hyperlink w:anchor="_Toc401874121" w:history="1">
-            <w:r>
-              <w:rPr>
-                <w:rStyle w:val="Hyperlink"/>
-                <w:noProof/>
-              </w:rPr>
-              <w:t>4.1.2 Librería Maestra</w:t>
-            </w:r>
-            <w:r>
-              <w:rPr>
-                <w:noProof/>
-                <w:webHidden/>
-              </w:rPr>
-              <w:tab/>
-            </w:r>
-            <w:r>
-              <w:rPr>
-                <w:noProof/>
-                <w:webHidden/>
-              </w:rPr>
-              <w:fldChar w:fldCharType="begin"/>
-            </w:r>
-            <w:r>
-              <w:rPr>
-                <w:noProof/>
-                <w:webHidden/>
-              </w:rPr>
-              <w:instrText xml:space="preserve"> PAGEREF _Toc401874121 \h </w:instrText>
-            </w:r>
-            <w:r>
-              <w:rPr>
-                <w:noProof/>
-                <w:webHidden/>
-              </w:rPr>
-            </w:r>
-            <w:r>
-              <w:rPr>
-                <w:noProof/>
-                <w:webHidden/>
-              </w:rPr>
-              <w:fldChar w:fldCharType="separate"/>
-            </w:r>
-            <w:r>
-              <w:rPr>
-                <w:noProof/>
-                <w:webHidden/>
-              </w:rPr>
-              <w:t>9</w:t>
-            </w:r>
-            <w:r>
-              <w:rPr>
-                <w:noProof/>
-                <w:webHidden/>
-              </w:rPr>
-              <w:fldChar w:fldCharType="end"/>
-            </w:r>
-          </w:hyperlink>
-        </w:p>
-        <w:p>
-          <w:pPr>
-            <w:pStyle w:val="TOC3"/>
-            <w:tabs>
-              <w:tab w:val="right" w:leader="dot" w:pos="8828"/>
-            </w:tabs>
-            <w:rPr>
-              <w:noProof/>
-            </w:rPr>
-          </w:pPr>
-          <w:hyperlink w:anchor="_Toc401874122" w:history="1">
-            <w:r>
-              <w:rPr>
-                <w:rStyle w:val="Hyperlink"/>
-                <w:noProof/>
-              </w:rPr>
-              <w:t>4.1.3 Librería de Archivo</w:t>
-            </w:r>
-            <w:r>
-              <w:rPr>
-                <w:noProof/>
-                <w:webHidden/>
-              </w:rPr>
-              <w:tab/>
-            </w:r>
-            <w:r>
-              <w:rPr>
-                <w:noProof/>
-                <w:webHidden/>
-              </w:rPr>
-              <w:fldChar w:fldCharType="begin"/>
-            </w:r>
-            <w:r>
-              <w:rPr>
-                <w:noProof/>
-                <w:webHidden/>
-              </w:rPr>
-              <w:instrText xml:space="preserve"> PAGEREF _Toc401874122 \h </w:instrText>
-            </w:r>
-            <w:r>
-              <w:rPr>
-                <w:noProof/>
-                <w:webHidden/>
-              </w:rPr>
-            </w:r>
-            <w:r>
-              <w:rPr>
-                <w:noProof/>
-                <w:webHidden/>
-              </w:rPr>
-              <w:fldChar w:fldCharType="separate"/>
-            </w:r>
-            <w:r>
-              <w:rPr>
-                <w:noProof/>
-                <w:webHidden/>
-              </w:rPr>
-              <w:t>9</w:t>
-            </w:r>
-            <w:r>
-              <w:rPr>
-                <w:noProof/>
-                <w:webHidden/>
-              </w:rPr>
-              <w:fldChar w:fldCharType="end"/>
-            </w:r>
-          </w:hyperlink>
-        </w:p>
-        <w:p>
-          <w:pPr>
-            <w:pStyle w:val="TOC3"/>
-            <w:tabs>
-              <w:tab w:val="right" w:leader="dot" w:pos="8828"/>
-            </w:tabs>
-            <w:rPr>
-              <w:noProof/>
-            </w:rPr>
-          </w:pPr>
-          <w:hyperlink w:anchor="_Toc401874123" w:history="1">
-            <w:r>
-              <w:rPr>
-                <w:rStyle w:val="Hyperlink"/>
-                <w:noProof/>
-              </w:rPr>
-              <w:t>4.2 Control de Medios</w:t>
-            </w:r>
-            <w:r>
-              <w:rPr>
-                <w:noProof/>
-                <w:webHidden/>
-              </w:rPr>
-              <w:tab/>
-            </w:r>
-            <w:r>
-              <w:rPr>
-                <w:noProof/>
-                <w:webHidden/>
-              </w:rPr>
-              <w:fldChar w:fldCharType="begin"/>
-            </w:r>
-            <w:r>
-              <w:rPr>
-                <w:noProof/>
-                <w:webHidden/>
-              </w:rPr>
-              <w:instrText xml:space="preserve"> PAGEREF _Toc401874123 \h </w:instrText>
-            </w:r>
-            <w:r>
-              <w:rPr>
-                <w:noProof/>
-                <w:webHidden/>
-              </w:rPr>
-            </w:r>
-            <w:r>
-              <w:rPr>
-                <w:noProof/>
-                <w:webHidden/>
-              </w:rPr>
-              <w:fldChar w:fldCharType="separate"/>
-            </w:r>
-            <w:r>
-              <w:rPr>
-                <w:noProof/>
-                <w:webHidden/>
-              </w:rPr>
-              <w:t>9</w:t>
-            </w:r>
-            <w:r>
-              <w:rPr>
-                <w:noProof/>
-                <w:webHidden/>
-              </w:rPr>
-              <w:fldChar w:fldCharType="end"/>
-            </w:r>
-          </w:hyperlink>
-        </w:p>
-        <w:p>
-          <w:pPr>
-            <w:pStyle w:val="TOC3"/>
-            <w:tabs>
-              <w:tab w:val="right" w:leader="dot" w:pos="8828"/>
-            </w:tabs>
-            <w:rPr>
-              <w:noProof/>
-            </w:rPr>
-          </w:pPr>
-          <w:hyperlink w:anchor="_Toc401874124" w:history="1">
-            <w:r>
-              <w:rPr>
-                <w:rStyle w:val="Hyperlink"/>
-                <w:noProof/>
-              </w:rPr>
-              <w:t>4.2.1 Respaldos</w:t>
-            </w:r>
-            <w:r>
-              <w:rPr>
-                <w:noProof/>
-                <w:webHidden/>
-              </w:rPr>
-              <w:tab/>
-            </w:r>
-            <w:r>
-              <w:rPr>
-                <w:noProof/>
-                <w:webHidden/>
-              </w:rPr>
-              <w:fldChar w:fldCharType="begin"/>
-            </w:r>
-            <w:r>
-              <w:rPr>
-                <w:noProof/>
-                <w:webHidden/>
-              </w:rPr>
-              <w:instrText xml:space="preserve"> PAGEREF _Toc401874124 \h </w:instrText>
-            </w:r>
-            <w:r>
-              <w:rPr>
-                <w:noProof/>
-                <w:webHidden/>
-              </w:rPr>
-            </w:r>
-            <w:r>
-              <w:rPr>
-                <w:noProof/>
-                <w:webHidden/>
-              </w:rPr>
-              <w:fldChar w:fldCharType="separate"/>
-            </w:r>
-            <w:r>
-              <w:rPr>
-                <w:noProof/>
-                <w:webHidden/>
-              </w:rPr>
-              <w:t>9</w:t>
+              <w:t>13</w:t>
             </w:r>
             <w:r>
               <w:rPr>
@@ -2522,16 +3273,18 @@
               <w:tab w:val="right" w:leader="dot" w:pos="8828"/>
             </w:tabs>
             <w:rPr>
+              <w:rFonts w:eastAsiaTheme="minorEastAsia"/>
               <w:noProof/>
+              <w:lang w:eastAsia="es-MX"/>
             </w:rPr>
           </w:pPr>
-          <w:hyperlink w:anchor="_Toc401874125" w:history="1">
+          <w:hyperlink w:anchor="_Toc401944911" w:history="1">
             <w:r>
               <w:rPr>
                 <w:rStyle w:val="Hyperlink"/>
                 <w:noProof/>
               </w:rPr>
-              <w:t>4.3 Control de Cambios</w:t>
+              <w:t>6.2 SVN</w:t>
             </w:r>
             <w:r>
               <w:rPr>
@@ -2552,7 +3305,7 @@
                 <w:noProof/>
                 <w:webHidden/>
               </w:rPr>
-              <w:instrText xml:space="preserve"> PAGEREF _Toc401874125 \h </w:instrText>
+              <w:instrText xml:space="preserve"> PAGEREF _Toc401944911 \h </w:instrText>
             </w:r>
             <w:r>
               <w:rPr>
@@ -2572,7 +3325,7 @@
                 <w:noProof/>
                 <w:webHidden/>
               </w:rPr>
-              <w:t>9</w:t>
+              <w:t>13</w:t>
             </w:r>
             <w:r>
               <w:rPr>
@@ -2585,21 +3338,23 @@
         </w:p>
         <w:p>
           <w:pPr>
-            <w:pStyle w:val="TOC3"/>
+            <w:pStyle w:val="TOC2"/>
             <w:tabs>
               <w:tab w:val="right" w:leader="dot" w:pos="8828"/>
             </w:tabs>
             <w:rPr>
+              <w:rFonts w:eastAsiaTheme="minorEastAsia"/>
               <w:noProof/>
+              <w:lang w:eastAsia="es-MX"/>
             </w:rPr>
           </w:pPr>
-          <w:hyperlink w:anchor="_Toc401874126" w:history="1">
+          <w:hyperlink w:anchor="_Toc401944912" w:history="1">
             <w:r>
               <w:rPr>
                 <w:rStyle w:val="Hyperlink"/>
                 <w:noProof/>
               </w:rPr>
-              <w:t>4.3.1 Librería de Desarrollo</w:t>
+              <w:t>6.3 LATEX</w:t>
             </w:r>
             <w:r>
               <w:rPr>
@@ -2620,7 +3375,7 @@
                 <w:noProof/>
                 <w:webHidden/>
               </w:rPr>
-              <w:instrText xml:space="preserve"> PAGEREF _Toc401874126 \h </w:instrText>
+              <w:instrText xml:space="preserve"> PAGEREF _Toc401944912 \h </w:instrText>
             </w:r>
             <w:r>
               <w:rPr>
@@ -2640,7 +3395,7 @@
                 <w:noProof/>
                 <w:webHidden/>
               </w:rPr>
-              <w:t>9</w:t>
+              <w:t>13</w:t>
             </w:r>
             <w:r>
               <w:rPr>
@@ -2653,21 +3408,23 @@
         </w:p>
         <w:p>
           <w:pPr>
-            <w:pStyle w:val="TOC3"/>
+            <w:pStyle w:val="TOC2"/>
             <w:tabs>
               <w:tab w:val="right" w:leader="dot" w:pos="8828"/>
             </w:tabs>
             <w:rPr>
+              <w:rFonts w:eastAsiaTheme="minorEastAsia"/>
               <w:noProof/>
+              <w:lang w:eastAsia="es-MX"/>
             </w:rPr>
           </w:pPr>
-          <w:hyperlink w:anchor="_Toc401874127" w:history="1">
+          <w:hyperlink w:anchor="_Toc401944913" w:history="1">
             <w:r>
               <w:rPr>
                 <w:rStyle w:val="Hyperlink"/>
                 <w:noProof/>
               </w:rPr>
-              <w:t>4.3.2 Librería Maestra</w:t>
+              <w:t>6.4 Lista de Correos</w:t>
             </w:r>
             <w:r>
               <w:rPr>
@@ -2688,7 +3445,7 @@
                 <w:noProof/>
                 <w:webHidden/>
               </w:rPr>
-              <w:instrText xml:space="preserve"> PAGEREF _Toc401874127 \h </w:instrText>
+              <w:instrText xml:space="preserve"> PAGEREF _Toc401944913 \h </w:instrText>
             </w:r>
             <w:r>
               <w:rPr>
@@ -2708,75 +3465,7 @@
                 <w:noProof/>
                 <w:webHidden/>
               </w:rPr>
-              <w:t>9</w:t>
-            </w:r>
-            <w:r>
-              <w:rPr>
-                <w:noProof/>
-                <w:webHidden/>
-              </w:rPr>
-              <w:fldChar w:fldCharType="end"/>
-            </w:r>
-          </w:hyperlink>
-        </w:p>
-        <w:p>
-          <w:pPr>
-            <w:pStyle w:val="TOC3"/>
-            <w:tabs>
-              <w:tab w:val="right" w:leader="dot" w:pos="8828"/>
-            </w:tabs>
-            <w:rPr>
-              <w:noProof/>
-            </w:rPr>
-          </w:pPr>
-          <w:hyperlink w:anchor="_Toc401874128" w:history="1">
-            <w:r>
-              <w:rPr>
-                <w:rStyle w:val="Hyperlink"/>
-                <w:noProof/>
-              </w:rPr>
-              <w:t>4.3.3 Librería de Archivo</w:t>
-            </w:r>
-            <w:r>
-              <w:rPr>
-                <w:noProof/>
-                <w:webHidden/>
-              </w:rPr>
-              <w:tab/>
-            </w:r>
-            <w:r>
-              <w:rPr>
-                <w:noProof/>
-                <w:webHidden/>
-              </w:rPr>
-              <w:fldChar w:fldCharType="begin"/>
-            </w:r>
-            <w:r>
-              <w:rPr>
-                <w:noProof/>
-                <w:webHidden/>
-              </w:rPr>
-              <w:instrText xml:space="preserve"> PAGEREF _Toc401874128 \h </w:instrText>
-            </w:r>
-            <w:r>
-              <w:rPr>
-                <w:noProof/>
-                <w:webHidden/>
-              </w:rPr>
-            </w:r>
-            <w:r>
-              <w:rPr>
-                <w:noProof/>
-                <w:webHidden/>
-              </w:rPr>
-              <w:fldChar w:fldCharType="separate"/>
-            </w:r>
-            <w:r>
-              <w:rPr>
-                <w:noProof/>
-                <w:webHidden/>
-              </w:rPr>
-              <w:t>9</w:t>
+              <w:t>13</w:t>
             </w:r>
             <w:r>
               <w:rPr>
@@ -2794,16 +3483,18 @@
               <w:tab w:val="right" w:leader="dot" w:pos="8828"/>
             </w:tabs>
             <w:rPr>
+              <w:rFonts w:eastAsiaTheme="minorEastAsia"/>
               <w:noProof/>
+              <w:lang w:eastAsia="es-MX"/>
             </w:rPr>
           </w:pPr>
-          <w:hyperlink w:anchor="_Toc401874129" w:history="1">
+          <w:hyperlink w:anchor="_Toc401944914" w:history="1">
             <w:r>
               <w:rPr>
                 <w:rStyle w:val="Hyperlink"/>
                 <w:noProof/>
               </w:rPr>
-              <w:t>Capítulo 5: Conteo de Status</w:t>
+              <w:t>Capítulo 7: Colección y Retención de Expedientes</w:t>
             </w:r>
             <w:r>
               <w:rPr>
@@ -2824,7 +3515,7 @@
                 <w:noProof/>
                 <w:webHidden/>
               </w:rPr>
-              <w:instrText xml:space="preserve"> PAGEREF _Toc401874129 \h </w:instrText>
+              <w:instrText xml:space="preserve"> PAGEREF _Toc401944914 \h </w:instrText>
             </w:r>
             <w:r>
               <w:rPr>
@@ -2844,483 +3535,7 @@
                 <w:noProof/>
                 <w:webHidden/>
               </w:rPr>
-              <w:t>10</w:t>
-            </w:r>
-            <w:r>
-              <w:rPr>
-                <w:noProof/>
-                <w:webHidden/>
-              </w:rPr>
-              <w:fldChar w:fldCharType="end"/>
-            </w:r>
-          </w:hyperlink>
-        </w:p>
-        <w:p>
-          <w:pPr>
-            <w:pStyle w:val="TOC1"/>
-            <w:tabs>
-              <w:tab w:val="right" w:leader="dot" w:pos="8828"/>
-            </w:tabs>
-            <w:rPr>
-              <w:noProof/>
-            </w:rPr>
-          </w:pPr>
-          <w:hyperlink w:anchor="_Toc401874130" w:history="1">
-            <w:r>
-              <w:rPr>
-                <w:rStyle w:val="Hyperlink"/>
-                <w:noProof/>
-              </w:rPr>
-              <w:t>Capítulo 6: Herramientas, Técnicas y Métodos</w:t>
-            </w:r>
-            <w:r>
-              <w:rPr>
-                <w:noProof/>
-                <w:webHidden/>
-              </w:rPr>
-              <w:tab/>
-            </w:r>
-            <w:r>
-              <w:rPr>
-                <w:noProof/>
-                <w:webHidden/>
-              </w:rPr>
-              <w:fldChar w:fldCharType="begin"/>
-            </w:r>
-            <w:r>
-              <w:rPr>
-                <w:noProof/>
-                <w:webHidden/>
-              </w:rPr>
-              <w:instrText xml:space="preserve"> PAGEREF _Toc401874130 \h </w:instrText>
-            </w:r>
-            <w:r>
-              <w:rPr>
-                <w:noProof/>
-                <w:webHidden/>
-              </w:rPr>
-            </w:r>
-            <w:r>
-              <w:rPr>
-                <w:noProof/>
-                <w:webHidden/>
-              </w:rPr>
-              <w:fldChar w:fldCharType="separate"/>
-            </w:r>
-            <w:r>
-              <w:rPr>
-                <w:noProof/>
-                <w:webHidden/>
-              </w:rPr>
-              <w:t>11</w:t>
-            </w:r>
-            <w:r>
-              <w:rPr>
-                <w:noProof/>
-                <w:webHidden/>
-              </w:rPr>
-              <w:fldChar w:fldCharType="end"/>
-            </w:r>
-          </w:hyperlink>
-        </w:p>
-        <w:p>
-          <w:pPr>
-            <w:pStyle w:val="TOC2"/>
-            <w:tabs>
-              <w:tab w:val="right" w:leader="dot" w:pos="8828"/>
-            </w:tabs>
-            <w:rPr>
-              <w:noProof/>
-            </w:rPr>
-          </w:pPr>
-          <w:hyperlink w:anchor="_Toc401874131" w:history="1">
-            <w:r>
-              <w:rPr>
-                <w:rStyle w:val="Hyperlink"/>
-                <w:noProof/>
-              </w:rPr>
-              <w:t>6.1 WWW</w:t>
-            </w:r>
-            <w:r>
-              <w:rPr>
-                <w:noProof/>
-                <w:webHidden/>
-              </w:rPr>
-              <w:tab/>
-            </w:r>
-            <w:r>
-              <w:rPr>
-                <w:noProof/>
-                <w:webHidden/>
-              </w:rPr>
-              <w:fldChar w:fldCharType="begin"/>
-            </w:r>
-            <w:r>
-              <w:rPr>
-                <w:noProof/>
-                <w:webHidden/>
-              </w:rPr>
-              <w:instrText xml:space="preserve"> PAGEREF _Toc401874131 \h </w:instrText>
-            </w:r>
-            <w:r>
-              <w:rPr>
-                <w:noProof/>
-                <w:webHidden/>
-              </w:rPr>
-            </w:r>
-            <w:r>
-              <w:rPr>
-                <w:noProof/>
-                <w:webHidden/>
-              </w:rPr>
-              <w:fldChar w:fldCharType="separate"/>
-            </w:r>
-            <w:r>
-              <w:rPr>
-                <w:noProof/>
-                <w:webHidden/>
-              </w:rPr>
-              <w:t>11</w:t>
-            </w:r>
-            <w:r>
-              <w:rPr>
-                <w:noProof/>
-                <w:webHidden/>
-              </w:rPr>
-              <w:fldChar w:fldCharType="end"/>
-            </w:r>
-          </w:hyperlink>
-        </w:p>
-        <w:p>
-          <w:pPr>
-            <w:pStyle w:val="TOC2"/>
-            <w:tabs>
-              <w:tab w:val="right" w:leader="dot" w:pos="8828"/>
-            </w:tabs>
-            <w:rPr>
-              <w:noProof/>
-            </w:rPr>
-          </w:pPr>
-          <w:hyperlink w:anchor="_Toc401874132" w:history="1">
-            <w:r>
-              <w:rPr>
-                <w:rStyle w:val="Hyperlink"/>
-                <w:noProof/>
-              </w:rPr>
-              <w:t>6.2 SVN</w:t>
-            </w:r>
-            <w:r>
-              <w:rPr>
-                <w:noProof/>
-                <w:webHidden/>
-              </w:rPr>
-              <w:tab/>
-            </w:r>
-            <w:r>
-              <w:rPr>
-                <w:noProof/>
-                <w:webHidden/>
-              </w:rPr>
-              <w:fldChar w:fldCharType="begin"/>
-            </w:r>
-            <w:r>
-              <w:rPr>
-                <w:noProof/>
-                <w:webHidden/>
-              </w:rPr>
-              <w:instrText xml:space="preserve"> PAGEREF _Toc401874132 \h </w:instrText>
-            </w:r>
-            <w:r>
-              <w:rPr>
-                <w:noProof/>
-                <w:webHidden/>
-              </w:rPr>
-            </w:r>
-            <w:r>
-              <w:rPr>
-                <w:noProof/>
-                <w:webHidden/>
-              </w:rPr>
-              <w:fldChar w:fldCharType="separate"/>
-            </w:r>
-            <w:r>
-              <w:rPr>
-                <w:noProof/>
-                <w:webHidden/>
-              </w:rPr>
-              <w:t>11</w:t>
-            </w:r>
-            <w:r>
-              <w:rPr>
-                <w:noProof/>
-                <w:webHidden/>
-              </w:rPr>
-              <w:fldChar w:fldCharType="end"/>
-            </w:r>
-          </w:hyperlink>
-        </w:p>
-        <w:p>
-          <w:pPr>
-            <w:pStyle w:val="TOC2"/>
-            <w:tabs>
-              <w:tab w:val="right" w:leader="dot" w:pos="8828"/>
-            </w:tabs>
-            <w:rPr>
-              <w:noProof/>
-            </w:rPr>
-          </w:pPr>
-          <w:hyperlink w:anchor="_Toc401874133" w:history="1">
-            <w:r>
-              <w:rPr>
-                <w:rStyle w:val="Hyperlink"/>
-                <w:noProof/>
-              </w:rPr>
-              <w:t>6.3 LATEX</w:t>
-            </w:r>
-            <w:r>
-              <w:rPr>
-                <w:noProof/>
-                <w:webHidden/>
-              </w:rPr>
-              <w:tab/>
-            </w:r>
-            <w:r>
-              <w:rPr>
-                <w:noProof/>
-                <w:webHidden/>
-              </w:rPr>
-              <w:fldChar w:fldCharType="begin"/>
-            </w:r>
-            <w:r>
-              <w:rPr>
-                <w:noProof/>
-                <w:webHidden/>
-              </w:rPr>
-              <w:instrText xml:space="preserve"> PAGEREF _Toc401874133 \h </w:instrText>
-            </w:r>
-            <w:r>
-              <w:rPr>
-                <w:noProof/>
-                <w:webHidden/>
-              </w:rPr>
-            </w:r>
-            <w:r>
-              <w:rPr>
-                <w:noProof/>
-                <w:webHidden/>
-              </w:rPr>
-              <w:fldChar w:fldCharType="separate"/>
-            </w:r>
-            <w:r>
-              <w:rPr>
-                <w:noProof/>
-                <w:webHidden/>
-              </w:rPr>
-              <w:t>11</w:t>
-            </w:r>
-            <w:r>
-              <w:rPr>
-                <w:noProof/>
-                <w:webHidden/>
-              </w:rPr>
-              <w:fldChar w:fldCharType="end"/>
-            </w:r>
-          </w:hyperlink>
-        </w:p>
-        <w:p>
-          <w:pPr>
-            <w:pStyle w:val="TOC2"/>
-            <w:tabs>
-              <w:tab w:val="right" w:leader="dot" w:pos="8828"/>
-            </w:tabs>
-            <w:rPr>
-              <w:noProof/>
-            </w:rPr>
-          </w:pPr>
-          <w:hyperlink w:anchor="_Toc401874134" w:history="1">
-            <w:r>
-              <w:rPr>
-                <w:rStyle w:val="Hyperlink"/>
-                <w:noProof/>
-              </w:rPr>
-              <w:t>6.4 Lista de Correos</w:t>
-            </w:r>
-            <w:r>
-              <w:rPr>
-                <w:noProof/>
-                <w:webHidden/>
-              </w:rPr>
-              <w:tab/>
-            </w:r>
-            <w:r>
-              <w:rPr>
-                <w:noProof/>
-                <w:webHidden/>
-              </w:rPr>
-              <w:fldChar w:fldCharType="begin"/>
-            </w:r>
-            <w:r>
-              <w:rPr>
-                <w:noProof/>
-                <w:webHidden/>
-              </w:rPr>
-              <w:instrText xml:space="preserve"> PAGEREF _Toc401874134 \h </w:instrText>
-            </w:r>
-            <w:r>
-              <w:rPr>
-                <w:noProof/>
-                <w:webHidden/>
-              </w:rPr>
-            </w:r>
-            <w:r>
-              <w:rPr>
-                <w:noProof/>
-                <w:webHidden/>
-              </w:rPr>
-              <w:fldChar w:fldCharType="separate"/>
-            </w:r>
-            <w:r>
-              <w:rPr>
-                <w:noProof/>
-                <w:webHidden/>
-              </w:rPr>
-              <w:t>11</w:t>
-            </w:r>
-            <w:r>
-              <w:rPr>
-                <w:noProof/>
-                <w:webHidden/>
-              </w:rPr>
-              <w:fldChar w:fldCharType="end"/>
-            </w:r>
-          </w:hyperlink>
-        </w:p>
-        <w:p>
-          <w:pPr>
-            <w:pStyle w:val="TOC1"/>
-            <w:tabs>
-              <w:tab w:val="right" w:leader="dot" w:pos="8828"/>
-            </w:tabs>
-            <w:rPr>
-              <w:noProof/>
-            </w:rPr>
-          </w:pPr>
-          <w:hyperlink w:anchor="_Toc401874135" w:history="1">
-            <w:r>
-              <w:rPr>
-                <w:rStyle w:val="Hyperlink"/>
-                <w:noProof/>
-              </w:rPr>
-              <w:t>Capítulo 7: Control de Proveedores</w:t>
-            </w:r>
-            <w:r>
-              <w:rPr>
-                <w:noProof/>
-                <w:webHidden/>
-              </w:rPr>
-              <w:tab/>
-            </w:r>
-            <w:r>
-              <w:rPr>
-                <w:noProof/>
-                <w:webHidden/>
-              </w:rPr>
-              <w:fldChar w:fldCharType="begin"/>
-            </w:r>
-            <w:r>
-              <w:rPr>
-                <w:noProof/>
-                <w:webHidden/>
-              </w:rPr>
-              <w:instrText xml:space="preserve"> PAGEREF _Toc401874135 \h </w:instrText>
-            </w:r>
-            <w:r>
-              <w:rPr>
-                <w:noProof/>
-                <w:webHidden/>
-              </w:rPr>
-            </w:r>
-            <w:r>
-              <w:rPr>
-                <w:noProof/>
-                <w:webHidden/>
-              </w:rPr>
-              <w:fldChar w:fldCharType="separate"/>
-            </w:r>
-            <w:r>
-              <w:rPr>
-                <w:noProof/>
-                <w:webHidden/>
-              </w:rPr>
-              <w:t>12</w:t>
-            </w:r>
-            <w:r>
-              <w:rPr>
-                <w:noProof/>
-                <w:webHidden/>
-              </w:rPr>
-              <w:fldChar w:fldCharType="end"/>
-            </w:r>
-          </w:hyperlink>
-        </w:p>
-        <w:p>
-          <w:pPr>
-            <w:pStyle w:val="TOC1"/>
-            <w:tabs>
-              <w:tab w:val="right" w:leader="dot" w:pos="8828"/>
-            </w:tabs>
-            <w:rPr>
-              <w:noProof/>
-            </w:rPr>
-          </w:pPr>
-          <w:hyperlink w:anchor="_Toc401874136" w:history="1">
-            <w:r>
-              <w:rPr>
-                <w:rStyle w:val="Hyperlink"/>
-                <w:noProof/>
-              </w:rPr>
-              <w:t>Capítulo 8: Colección y Retención de Expedientes</w:t>
-            </w:r>
-            <w:r>
-              <w:rPr>
-                <w:noProof/>
-                <w:webHidden/>
-              </w:rPr>
-              <w:tab/>
-            </w:r>
-            <w:r>
-              <w:rPr>
-                <w:noProof/>
-                <w:webHidden/>
-              </w:rPr>
-              <w:fldChar w:fldCharType="begin"/>
-            </w:r>
-            <w:r>
-              <w:rPr>
-                <w:noProof/>
-                <w:webHidden/>
-              </w:rPr>
-              <w:instrText xml:space="preserve"> PAGEREF _Toc401874136 \h </w:instrText>
-            </w:r>
-            <w:r>
-              <w:rPr>
-                <w:noProof/>
-                <w:webHidden/>
-              </w:rPr>
-            </w:r>
-            <w:r>
-              <w:rPr>
-                <w:noProof/>
-                <w:webHidden/>
-              </w:rPr>
-              <w:fldChar w:fldCharType="separate"/>
-            </w:r>
-            <w:r>
-              <w:rPr>
-                <w:noProof/>
-                <w:webHidden/>
-              </w:rPr>
-              <w:t>13</w:t>
+              <w:t>14</w:t>
             </w:r>
             <w:r>
               <w:rPr>
@@ -3352,6 +3567,7 @@
       <w:pPr>
         <w:pStyle w:val="Heading1"/>
       </w:pPr>
+      <w:bookmarkStart w:id="1" w:name="_Toc401944877"/>
       <w:r>
         <w:lastRenderedPageBreak/>
         <w:t>Ho</w:t>
@@ -3362,6 +3578,7 @@
       <w:r>
         <w:t xml:space="preserve"> de Documento</w:t>
       </w:r>
+      <w:bookmarkEnd w:id="1"/>
     </w:p>
     <w:p/>
     <w:tbl>
@@ -3652,12 +3869,12 @@
       <w:pPr>
         <w:pStyle w:val="Heading1"/>
       </w:pPr>
+      <w:bookmarkStart w:id="2" w:name="_Toc401944878"/>
       <w:r>
         <w:lastRenderedPageBreak/>
         <w:t>Reporte de Cambios de Documento</w:t>
       </w:r>
-      <w:bookmarkStart w:id="0" w:name="_GoBack"/>
-      <w:bookmarkEnd w:id="0"/>
+      <w:bookmarkEnd w:id="2"/>
     </w:p>
     <w:p/>
     <w:tbl>
@@ -3795,7 +4012,7 @@
       <w:pPr>
         <w:pStyle w:val="Heading1"/>
       </w:pPr>
-      <w:bookmarkStart w:id="1" w:name="_Toc401874100"/>
+      <w:bookmarkStart w:id="3" w:name="_Toc401944879"/>
       <w:r>
         <w:lastRenderedPageBreak/>
         <w:t>Capítulo 1</w:t>
@@ -3806,7 +4023,7 @@
       <w:r>
         <w:t>Introducción</w:t>
       </w:r>
-      <w:bookmarkEnd w:id="1"/>
+      <w:bookmarkEnd w:id="3"/>
     </w:p>
     <w:p/>
     <w:p>
@@ -3817,11 +4034,11 @@
           <w:numId w:val="1"/>
         </w:numPr>
       </w:pPr>
-      <w:bookmarkStart w:id="2" w:name="_Toc401874101"/>
+      <w:bookmarkStart w:id="4" w:name="_Toc401944880"/>
       <w:r>
         <w:t>Propósito</w:t>
       </w:r>
-      <w:bookmarkEnd w:id="2"/>
+      <w:bookmarkEnd w:id="4"/>
     </w:p>
     <w:p>
       <w:pPr>
@@ -3843,11 +4060,11 @@
       <w:pPr>
         <w:pStyle w:val="Heading2"/>
       </w:pPr>
-      <w:bookmarkStart w:id="3" w:name="_Toc401874102"/>
+      <w:bookmarkStart w:id="5" w:name="_Toc401944881"/>
       <w:r>
         <w:t>1.2 Alcance</w:t>
       </w:r>
-      <w:bookmarkEnd w:id="3"/>
+      <w:bookmarkEnd w:id="5"/>
     </w:p>
     <w:p>
       <w:r>
@@ -4045,11 +4262,11 @@
           <w:numId w:val="1"/>
         </w:numPr>
       </w:pPr>
-      <w:bookmarkStart w:id="4" w:name="_Toc401874103"/>
+      <w:bookmarkStart w:id="6" w:name="_Toc401944882"/>
       <w:r>
         <w:t>Lista de Definiciones</w:t>
       </w:r>
-      <w:bookmarkEnd w:id="4"/>
+      <w:bookmarkEnd w:id="6"/>
     </w:p>
     <w:p/>
     <w:tbl>
@@ -4254,11 +4471,11 @@
           <w:numId w:val="1"/>
         </w:numPr>
       </w:pPr>
-      <w:bookmarkStart w:id="5" w:name="_Toc401874104"/>
+      <w:bookmarkStart w:id="7" w:name="_Toc401944883"/>
       <w:r>
         <w:t>Lista de Referencias</w:t>
       </w:r>
-      <w:bookmarkEnd w:id="5"/>
+      <w:bookmarkEnd w:id="7"/>
     </w:p>
     <w:p/>
     <w:tbl>
@@ -4283,13 +4500,7 @@
           <w:p>
             <w:r>
               <w:lastRenderedPageBreak/>
-              <w:t>[</w:t>
-            </w:r>
-            <w:r>
-              <w:t>PER</w:t>
-            </w:r>
-            <w:r>
-              <w:t>]</w:t>
+              <w:t>[PER]</w:t>
             </w:r>
           </w:p>
         </w:tc>
@@ -4368,13 +4579,7 @@
           </w:tcPr>
           <w:p>
             <w:r>
-              <w:t>[</w:t>
-            </w:r>
-            <w:r>
-              <w:t>PCGS</w:t>
-            </w:r>
-            <w:r>
-              <w:t>]</w:t>
+              <w:t>[PCGS]</w:t>
             </w:r>
           </w:p>
         </w:tc>
@@ -4395,13 +4600,7 @@
           </w:tcPr>
           <w:p>
             <w:r>
-              <w:t>[</w:t>
-            </w:r>
-            <w:r>
-              <w:t>LT</w:t>
-            </w:r>
-            <w:r>
-              <w:t>]</w:t>
+              <w:t>[LT]</w:t>
             </w:r>
           </w:p>
         </w:tc>
@@ -4422,13 +4621,7 @@
           </w:tcPr>
           <w:p>
             <w:r>
-              <w:t>[</w:t>
-            </w:r>
-            <w:r>
-              <w:t>DFD</w:t>
-            </w:r>
-            <w:r>
-              <w:t>]</w:t>
+              <w:t>[DFD]</w:t>
             </w:r>
           </w:p>
         </w:tc>
@@ -4479,23 +4672,23 @@
       <w:pPr>
         <w:pStyle w:val="Heading1"/>
       </w:pPr>
-      <w:bookmarkStart w:id="6" w:name="_Toc401874105"/>
+      <w:bookmarkStart w:id="8" w:name="_Toc401944884"/>
       <w:r>
         <w:lastRenderedPageBreak/>
         <w:t>Capítulo 2: Gestión</w:t>
       </w:r>
-      <w:bookmarkEnd w:id="6"/>
+      <w:bookmarkEnd w:id="8"/>
     </w:p>
     <w:p/>
     <w:p>
       <w:pPr>
         <w:pStyle w:val="Heading2"/>
       </w:pPr>
-      <w:bookmarkStart w:id="7" w:name="_Toc401874106"/>
+      <w:bookmarkStart w:id="9" w:name="_Toc401944885"/>
       <w:r>
         <w:t>2.1 Organización</w:t>
       </w:r>
-      <w:bookmarkEnd w:id="7"/>
+      <w:bookmarkEnd w:id="9"/>
     </w:p>
     <w:p/>
     <w:p>
@@ -4540,11 +4733,11 @@
       <w:pPr>
         <w:pStyle w:val="Heading2"/>
       </w:pPr>
-      <w:bookmarkStart w:id="8" w:name="_Toc401874107"/>
+      <w:bookmarkStart w:id="10" w:name="_Toc401944886"/>
       <w:r>
         <w:t>2.2 Responsabilidades</w:t>
       </w:r>
-      <w:bookmarkEnd w:id="8"/>
+      <w:bookmarkEnd w:id="10"/>
     </w:p>
     <w:p/>
     <w:p>
@@ -4556,37 +4749,52 @@
       <w:pPr>
         <w:pStyle w:val="Heading2"/>
       </w:pPr>
-      <w:bookmarkStart w:id="9" w:name="_Toc401874108"/>
+      <w:bookmarkStart w:id="11" w:name="_Toc401944887"/>
       <w:r>
         <w:t>2.3 Gestión de Interfaz</w:t>
       </w:r>
-      <w:bookmarkEnd w:id="9"/>
+      <w:bookmarkEnd w:id="11"/>
     </w:p>
     <w:p/>
     <w:p>
       <w:pPr>
         <w:pStyle w:val="Heading2"/>
       </w:pPr>
-      <w:bookmarkStart w:id="10" w:name="_Toc401874109"/>
+      <w:bookmarkStart w:id="12" w:name="_Toc401944888"/>
       <w:r>
         <w:t>2.4 Implementación SCMP</w:t>
       </w:r>
-      <w:bookmarkEnd w:id="10"/>
+      <w:bookmarkEnd w:id="12"/>
     </w:p>
     <w:p/>
     <w:p>
+      <w:r>
+        <w:t>Debido a que no se conocen actualmente todos los requerimientos del Estándar de Ingeniería de Software, no habrá un documento SCMP separado para cada fase del proyecto. En su lugar, el documento será actualizado con apéndices de cada fase del proyecto.</w:t>
+      </w:r>
+    </w:p>
+    <w:p>
       <w:pPr>
         <w:pStyle w:val="Heading2"/>
       </w:pPr>
-      <w:bookmarkStart w:id="11" w:name="_Toc401874110"/>
+      <w:bookmarkStart w:id="13" w:name="_Toc401944889"/>
       <w:r>
         <w:t>2.5 Procedimientos Aplicables</w:t>
       </w:r>
-      <w:bookmarkEnd w:id="11"/>
+      <w:bookmarkEnd w:id="13"/>
     </w:p>
     <w:p/>
     <w:p>
       <w:r>
+        <w:t>Todos los documentos están sujetos a los estándares descritos en la [ESA] y debe adherirse también a los requerimientos descritos en el [SQAP] y el [SVVP].</w:t>
+      </w:r>
+    </w:p>
+    <w:p>
+      <w:r>
+        <w:t>Para tener un documento propio, el escritor deberá aplicar las siguientes subsecciones.</w:t>
+      </w:r>
+    </w:p>
+    <w:p>
+      <w:r>
         <w:br w:type="page"/>
       </w:r>
     </w:p>
@@ -4594,39 +4802,78 @@
       <w:pPr>
         <w:pStyle w:val="Heading1"/>
       </w:pPr>
-      <w:bookmarkStart w:id="12" w:name="_Toc401874111"/>
+      <w:bookmarkStart w:id="14" w:name="_Toc401944890"/>
       <w:r>
         <w:lastRenderedPageBreak/>
         <w:t>Capítulo 3: Identificación de Configuración</w:t>
       </w:r>
-      <w:bookmarkEnd w:id="12"/>
+      <w:bookmarkEnd w:id="14"/>
     </w:p>
     <w:p/>
     <w:p>
       <w:pPr>
         <w:pStyle w:val="Heading2"/>
-      </w:pPr>
-      <w:bookmarkStart w:id="13" w:name="_Toc401874112"/>
+        <w:tabs>
+          <w:tab w:val="left" w:pos="3660"/>
+        </w:tabs>
+      </w:pPr>
+      <w:bookmarkStart w:id="15" w:name="_Toc401944891"/>
       <w:r>
         <w:t>3.1 Convenciones de Nombres</w:t>
       </w:r>
-      <w:bookmarkEnd w:id="13"/>
+      <w:bookmarkEnd w:id="15"/>
+      <w:r>
+        <w:tab/>
+      </w:r>
     </w:p>
     <w:p>
       <w:pPr>
         <w:pStyle w:val="Heading3"/>
       </w:pPr>
-      <w:bookmarkStart w:id="14" w:name="_Toc401874113"/>
+      <w:bookmarkStart w:id="16" w:name="_Toc401944892"/>
       <w:r>
         <w:t>3.1.1 General</w:t>
       </w:r>
-      <w:bookmarkEnd w:id="14"/>
+      <w:bookmarkEnd w:id="16"/>
+    </w:p>
+    <w:p>
+      <w:r>
+        <w:t xml:space="preserve">Todos los archivos fuente de los documentos se mantienen en </w:t>
+      </w:r>
+      <w:proofErr w:type="spellStart"/>
+      <w:r>
+        <w:t>Git</w:t>
+      </w:r>
+      <w:proofErr w:type="spellEnd"/>
+      <w:r>
+        <w:t>. El archivo principal de un archivo Word deberá llamarse:</w:t>
+      </w:r>
+    </w:p>
+    <w:p>
+      <w:pPr>
+        <w:pStyle w:val="ListParagraph"/>
+        <w:numPr>
+          <w:ilvl w:val="0"/>
+          <w:numId w:val="5"/>
+        </w:numPr>
+      </w:pPr>
+      <w:r>
+        <w:t>[nombre del documento].docx</w:t>
+      </w:r>
+    </w:p>
+    <w:p>
+      <w:r>
+        <w:t>El esquema de nombramiento el cual deberá ser seguido par</w:t>
+      </w:r>
+      <w:r>
+        <w:t>a los nombres de documentos es descrito en la sección 3.1.3.</w:t>
+      </w:r>
     </w:p>
     <w:p>
       <w:pPr>
         <w:pStyle w:val="Heading3"/>
       </w:pPr>
-      <w:bookmarkStart w:id="15" w:name="_Toc401874114"/>
+      <w:bookmarkStart w:id="17" w:name="_Toc401944893"/>
       <w:r>
         <w:t xml:space="preserve">3.1.2 </w:t>
       </w:r>
@@ -4638,38 +4885,247 @@
       <w:r>
         <w:t xml:space="preserve"> de Documentos</w:t>
       </w:r>
-      <w:bookmarkEnd w:id="15"/>
+      <w:bookmarkEnd w:id="17"/>
+    </w:p>
+    <w:p>
+      <w:r>
+        <w:t>Todos los productos y documentos de gestión tienen un ID de documento, el cual consiste de tres partes concatenadas por diagonales (‘/’):</w:t>
+      </w:r>
+    </w:p>
+    <w:p>
+      <w:pPr>
+        <w:pStyle w:val="ListParagraph"/>
+        <w:numPr>
+          <w:ilvl w:val="0"/>
+          <w:numId w:val="6"/>
+        </w:numPr>
+      </w:pPr>
+      <w:r>
+        <w:t xml:space="preserve">El identificador del nombre de proyecto, en este caso </w:t>
+      </w:r>
+      <w:proofErr w:type="spellStart"/>
+      <w:r>
+        <w:t>GestiDespacho</w:t>
+      </w:r>
+      <w:proofErr w:type="spellEnd"/>
+      <w:r>
+        <w:t>.</w:t>
+      </w:r>
+    </w:p>
+    <w:p>
+      <w:pPr>
+        <w:pStyle w:val="ListParagraph"/>
+        <w:numPr>
+          <w:ilvl w:val="0"/>
+          <w:numId w:val="6"/>
+        </w:numPr>
+      </w:pPr>
+      <w:r>
+        <w:t>La dirección (relativa) del archivo para el directorio del documento en la librería del archivo sin la extensión.</w:t>
+      </w:r>
+    </w:p>
+    <w:p>
+      <w:pPr>
+        <w:pStyle w:val="ListParagraph"/>
+        <w:numPr>
+          <w:ilvl w:val="0"/>
+          <w:numId w:val="6"/>
+        </w:numPr>
+      </w:pPr>
+      <w:r>
+        <w:t>La versión del documento.</w:t>
+      </w:r>
     </w:p>
     <w:p>
       <w:pPr>
         <w:pStyle w:val="Heading3"/>
       </w:pPr>
-      <w:bookmarkStart w:id="16" w:name="_Toc401874115"/>
+      <w:bookmarkStart w:id="18" w:name="_Toc401944894"/>
       <w:r>
         <w:t>3.1.3 Nombres de Documentos</w:t>
       </w:r>
-      <w:bookmarkEnd w:id="16"/>
+      <w:bookmarkEnd w:id="18"/>
+    </w:p>
+    <w:p>
+      <w:r>
+        <w:t>Los nombres de los documentos requieren apegarse a los siguientes esquemas de nombres:</w:t>
+      </w:r>
+    </w:p>
+    <w:p>
+      <w:pPr>
+        <w:pStyle w:val="ListParagraph"/>
+        <w:numPr>
+          <w:ilvl w:val="0"/>
+          <w:numId w:val="5"/>
+        </w:numPr>
+      </w:pPr>
+      <w:r>
+        <w:t>Documentos de producto y gestión deberían llamarse según su abreviación.</w:t>
+      </w:r>
+    </w:p>
+    <w:p>
+      <w:pPr>
+        <w:pStyle w:val="ListParagraph"/>
+        <w:numPr>
+          <w:ilvl w:val="0"/>
+          <w:numId w:val="5"/>
+        </w:numPr>
+      </w:pPr>
+      <w:r>
+        <w:t xml:space="preserve">Las agendas deberían llamarse </w:t>
+      </w:r>
+      <w:proofErr w:type="gramStart"/>
+      <w:r>
+        <w:t>Agenda[</w:t>
+      </w:r>
+      <w:proofErr w:type="gramEnd"/>
+      <w:r>
+        <w:t>DDMMAAAA], donde AAAA deberá ser reemplazado por el año, MM por el mes y DD por el día en que la reunión ha sido planeada.</w:t>
+      </w:r>
+    </w:p>
+    <w:p>
+      <w:pPr>
+        <w:pStyle w:val="ListParagraph"/>
+        <w:numPr>
+          <w:ilvl w:val="0"/>
+          <w:numId w:val="5"/>
+        </w:numPr>
+      </w:pPr>
+      <w:r>
+        <w:t xml:space="preserve">Las Minutas deberían llamarse </w:t>
+      </w:r>
+      <w:proofErr w:type="gramStart"/>
+      <w:r>
+        <w:t>Minutas[</w:t>
+      </w:r>
+      <w:proofErr w:type="gramEnd"/>
+      <w:r>
+        <w:t>DDMMAAAA], análoga a la agenda.</w:t>
+      </w:r>
+    </w:p>
+    <w:p>
+      <w:pPr>
+        <w:pStyle w:val="ListParagraph"/>
+        <w:numPr>
+          <w:ilvl w:val="0"/>
+          <w:numId w:val="5"/>
+        </w:numPr>
+      </w:pPr>
+      <w:r>
+        <w:t xml:space="preserve">Los Reportes de Progreso deberían llamarse </w:t>
+      </w:r>
+      <w:proofErr w:type="gramStart"/>
+      <w:r>
+        <w:t>Progreso[</w:t>
+      </w:r>
+      <w:proofErr w:type="gramEnd"/>
+      <w:r>
+        <w:t>DDMMAAAA], siendo análogos a agenda.</w:t>
+      </w:r>
+    </w:p>
+    <w:p>
+      <w:pPr>
+        <w:pStyle w:val="ListParagraph"/>
+        <w:numPr>
+          <w:ilvl w:val="0"/>
+          <w:numId w:val="5"/>
+        </w:numPr>
+      </w:pPr>
+      <w:r>
+        <w:t xml:space="preserve">Las Métricas del Proyecto deberían llamarse </w:t>
+      </w:r>
+      <w:proofErr w:type="gramStart"/>
+      <w:r>
+        <w:t>Métricas[</w:t>
+      </w:r>
+      <w:proofErr w:type="gramEnd"/>
+      <w:r>
+        <w:t>DDMMAAAA], las cuales son análogas a agenda.</w:t>
+      </w:r>
     </w:p>
     <w:p>
       <w:pPr>
         <w:pStyle w:val="Heading3"/>
       </w:pPr>
-      <w:bookmarkStart w:id="17" w:name="_Toc401874116"/>
+      <w:bookmarkStart w:id="19" w:name="_Toc401944895"/>
       <w:r>
         <w:t>3.1.4 Etiquetas de Versión</w:t>
       </w:r>
-      <w:bookmarkEnd w:id="17"/>
-    </w:p>
-    <w:p/>
+      <w:bookmarkEnd w:id="19"/>
+    </w:p>
+    <w:p>
+      <w:r>
+        <w:t>Las etiquetas de versión siguen el formato x, y, z donde:</w:t>
+      </w:r>
+    </w:p>
+    <w:p>
+      <w:pPr>
+        <w:pStyle w:val="ListParagraph"/>
+        <w:numPr>
+          <w:ilvl w:val="0"/>
+          <w:numId w:val="7"/>
+        </w:numPr>
+      </w:pPr>
+      <w:r>
+        <w:t>X denota el número de versión externo</w:t>
+      </w:r>
+    </w:p>
+    <w:p>
+      <w:pPr>
+        <w:pStyle w:val="ListParagraph"/>
+        <w:numPr>
+          <w:ilvl w:val="0"/>
+          <w:numId w:val="7"/>
+        </w:numPr>
+      </w:pPr>
+      <w:r>
+        <w:t>Y denota el número de versión interno</w:t>
+      </w:r>
+    </w:p>
+    <w:p>
+      <w:pPr>
+        <w:pStyle w:val="ListParagraph"/>
+        <w:numPr>
+          <w:ilvl w:val="0"/>
+          <w:numId w:val="7"/>
+        </w:numPr>
+      </w:pPr>
+      <w:r>
+        <w:t>Z denota el número de versión informal</w:t>
+      </w:r>
+    </w:p>
+    <w:p>
+      <w:r>
+        <w:t xml:space="preserve">La primera versión de un documento debería ser 0.0.1. La versión informal número z de un documento será incrementada cuando una nueva versión de documento sea creada, ara dejar que la gente de retroalimentación interna. La versión interna y de un documento será incrementada cuando una versión de documento sea aprobada internamente. Cuando esto ocurre, el número de versión informal z será reiniciado a cero. La versión externa x de un documento será incrementada </w:t>
+      </w:r>
+      <w:r>
+        <w:lastRenderedPageBreak/>
+        <w:t>cuando una versión del documento sea aprobada externamente. Cuando esto ocurre, ambas versiones interna y e informal z serán reiniciadas a cero.</w:t>
+      </w:r>
+    </w:p>
     <w:p>
       <w:pPr>
         <w:pStyle w:val="Heading2"/>
-      </w:pPr>
-      <w:bookmarkStart w:id="18" w:name="_Toc401874117"/>
-      <w:r>
-        <w:t>3.2 Lineamientos Base</w:t>
-      </w:r>
-      <w:bookmarkEnd w:id="18"/>
+        <w:numPr>
+          <w:ilvl w:val="1"/>
+          <w:numId w:val="6"/>
+        </w:numPr>
+      </w:pPr>
+      <w:bookmarkStart w:id="20" w:name="_Toc401944896"/>
+      <w:r>
+        <w:t>Lineamientos Base</w:t>
+      </w:r>
+      <w:bookmarkEnd w:id="20"/>
+    </w:p>
+    <w:p>
+      <w:r>
+        <w:t>Los lineamientos base son documentos que han sido internamente reseñados y aprobados. Serán almacenados en la librería maestra.</w:t>
+      </w:r>
+    </w:p>
+    <w:p>
+      <w:r>
+        <w:t>De acuerdo a la [ESA] nuevas versiones de documentos de gestión necesitan ser creados para cada etapa del proyecto. Debido a la pequeña escala de este proyecto, se ha decidido que los mismos documentos de gestión serán utilizados durante el curso del proyecto. La información específica a cada etapa del proyecto será agregada a los documentos en forma de apéndices.</w:t>
+      </w:r>
     </w:p>
     <w:p>
       <w:r>
@@ -4680,112 +5136,310 @@
       <w:pPr>
         <w:pStyle w:val="Heading1"/>
       </w:pPr>
-      <w:bookmarkStart w:id="19" w:name="_Toc401874118"/>
+      <w:bookmarkStart w:id="21" w:name="_Toc401944897"/>
       <w:r>
         <w:lastRenderedPageBreak/>
         <w:t>Capítulo 4: Control de Configuración</w:t>
       </w:r>
-      <w:bookmarkEnd w:id="19"/>
+      <w:bookmarkEnd w:id="21"/>
     </w:p>
     <w:p>
       <w:pPr>
         <w:pStyle w:val="Heading2"/>
       </w:pPr>
-      <w:bookmarkStart w:id="20" w:name="_Toc401874119"/>
-      <w:r>
-        <w:t>4.1 Librería de Control</w:t>
-      </w:r>
-      <w:bookmarkEnd w:id="20"/>
+      <w:bookmarkStart w:id="22" w:name="_Toc401944898"/>
+      <w:r>
+        <w:t xml:space="preserve">4.1 </w:t>
+      </w:r>
+      <w:r>
+        <w:t>Control de Librerías</w:t>
+      </w:r>
+      <w:bookmarkEnd w:id="22"/>
+    </w:p>
+    <w:p>
+      <w:r>
+        <w:t xml:space="preserve">Todos los </w:t>
+      </w:r>
+      <w:proofErr w:type="spellStart"/>
+      <w:r>
+        <w:t>Items</w:t>
+      </w:r>
+      <w:proofErr w:type="spellEnd"/>
+      <w:r>
+        <w:t xml:space="preserve"> de Control son almacenados en una de tres librerías: la librería de desarrollo, la librería maestra o la librería de archivos.</w:t>
+      </w:r>
     </w:p>
     <w:p>
       <w:pPr>
         <w:pStyle w:val="Heading3"/>
       </w:pPr>
-      <w:bookmarkStart w:id="21" w:name="_Toc401874120"/>
+      <w:bookmarkStart w:id="23" w:name="_Toc401944899"/>
       <w:r>
         <w:t>4.1.1 Librería de Desarrollo</w:t>
       </w:r>
-      <w:bookmarkEnd w:id="21"/>
+      <w:bookmarkEnd w:id="23"/>
+    </w:p>
+    <w:p>
+      <w:r>
+        <w:t xml:space="preserve">La librería de desarrollo contiene </w:t>
+      </w:r>
+      <w:proofErr w:type="spellStart"/>
+      <w:r>
+        <w:t>Items</w:t>
+      </w:r>
+      <w:proofErr w:type="spellEnd"/>
+      <w:r>
+        <w:t xml:space="preserve"> de Control que están construyéndose y algunos que no son documentos oficiales de productos. Cada categoría se encuentra en el repositorio de </w:t>
+      </w:r>
+      <w:proofErr w:type="spellStart"/>
+      <w:r>
+        <w:t>GitHub</w:t>
+      </w:r>
+      <w:proofErr w:type="spellEnd"/>
+      <w:r>
+        <w:t>, en los cuales distintos documentos se ubican en el mismo directorio.</w:t>
+      </w:r>
     </w:p>
     <w:p>
       <w:pPr>
         <w:pStyle w:val="Heading3"/>
       </w:pPr>
-      <w:bookmarkStart w:id="22" w:name="_Toc401874121"/>
+      <w:bookmarkStart w:id="24" w:name="_Toc401944900"/>
       <w:r>
         <w:t>4.1.2 Librería Maestra</w:t>
       </w:r>
-      <w:bookmarkEnd w:id="22"/>
+      <w:bookmarkEnd w:id="24"/>
+    </w:p>
+    <w:p>
+      <w:r>
+        <w:t xml:space="preserve">La librería maestra contiene </w:t>
+      </w:r>
+      <w:proofErr w:type="spellStart"/>
+      <w:r>
+        <w:t>Items</w:t>
+      </w:r>
+      <w:proofErr w:type="spellEnd"/>
+      <w:r>
+        <w:t xml:space="preserve"> de Control que han sido aprobados internamente. Sólo el Jefe de Configuración puede poner los </w:t>
+      </w:r>
+      <w:proofErr w:type="spellStart"/>
+      <w:r>
+        <w:t>Items</w:t>
+      </w:r>
+      <w:proofErr w:type="spellEnd"/>
+      <w:r>
+        <w:t xml:space="preserve"> de Control en la librería maestra. Los </w:t>
+      </w:r>
+      <w:proofErr w:type="spellStart"/>
+      <w:r>
+        <w:t>IdCs</w:t>
+      </w:r>
+      <w:proofErr w:type="spellEnd"/>
+      <w:r>
+        <w:t xml:space="preserve"> jamás serán borrados durante los proyectos. Una copia de cada documento de la librería maestra también se mantendrá en una copia de seguridad.</w:t>
+      </w:r>
     </w:p>
     <w:p>
       <w:pPr>
         <w:pStyle w:val="Heading3"/>
       </w:pPr>
-      <w:bookmarkStart w:id="23" w:name="_Toc401874122"/>
+      <w:bookmarkStart w:id="25" w:name="_Toc401944901"/>
       <w:r>
         <w:t>4.1.3 Librería de Archivo</w:t>
       </w:r>
-      <w:bookmarkEnd w:id="23"/>
+      <w:bookmarkEnd w:id="25"/>
+    </w:p>
+    <w:p>
+      <w:r>
+        <w:t xml:space="preserve">La librería de archivos contiene </w:t>
+      </w:r>
+      <w:proofErr w:type="spellStart"/>
+      <w:r>
+        <w:t>IdCs</w:t>
+      </w:r>
+      <w:proofErr w:type="spellEnd"/>
+      <w:r>
+        <w:t xml:space="preserve"> que han sido liberados y aprobados externamente. Sólo el </w:t>
+      </w:r>
+      <w:proofErr w:type="spellStart"/>
+      <w:r>
+        <w:t>JdC</w:t>
+      </w:r>
+      <w:proofErr w:type="spellEnd"/>
+      <w:r>
+        <w:t xml:space="preserve"> puede poner los </w:t>
+      </w:r>
+      <w:proofErr w:type="spellStart"/>
+      <w:r>
+        <w:t>IdCs</w:t>
+      </w:r>
+      <w:proofErr w:type="spellEnd"/>
+      <w:r>
+        <w:t xml:space="preserve"> en la librería de archivos. </w:t>
+      </w:r>
+      <w:proofErr w:type="spellStart"/>
+      <w:r>
+        <w:t>IdCs</w:t>
+      </w:r>
+      <w:proofErr w:type="spellEnd"/>
+      <w:r>
+        <w:t xml:space="preserve"> sólo podrán ser agregados después de haber sido revisados externamente y aprobados, como ha sido descrito previamente.</w:t>
+      </w:r>
     </w:p>
     <w:p>
       <w:pPr>
         <w:pStyle w:val="Heading3"/>
       </w:pPr>
-      <w:bookmarkStart w:id="24" w:name="_Toc401874123"/>
+      <w:bookmarkStart w:id="26" w:name="_Toc401944902"/>
       <w:r>
         <w:t>4.2 Control de Medios</w:t>
       </w:r>
-      <w:bookmarkEnd w:id="24"/>
+      <w:bookmarkEnd w:id="26"/>
+    </w:p>
+    <w:p>
+      <w:r>
+        <w:t>Todos los documentos son almacenad</w:t>
+      </w:r>
+      <w:r>
+        <w:t xml:space="preserve">os en el </w:t>
+      </w:r>
+      <w:proofErr w:type="spellStart"/>
+      <w:r>
+        <w:t>GitHub</w:t>
+      </w:r>
+      <w:proofErr w:type="spellEnd"/>
+      <w:r>
+        <w:t xml:space="preserve">. Este </w:t>
+      </w:r>
+      <w:proofErr w:type="spellStart"/>
+      <w:r>
+        <w:t>GitHub</w:t>
+      </w:r>
+      <w:proofErr w:type="spellEnd"/>
+      <w:r>
+        <w:t xml:space="preserve"> se localiza en la siguiente liga: </w:t>
+      </w:r>
+      <w:r>
+        <w:t>https://github.com/Xavier12/AdminProyectos.git</w:t>
+      </w:r>
     </w:p>
     <w:p>
       <w:pPr>
         <w:pStyle w:val="Heading3"/>
       </w:pPr>
-      <w:bookmarkStart w:id="25" w:name="_Toc401874124"/>
+      <w:bookmarkStart w:id="27" w:name="_Toc401944903"/>
       <w:r>
         <w:t>4.2.1 Respaldos</w:t>
       </w:r>
-      <w:bookmarkEnd w:id="25"/>
+      <w:bookmarkEnd w:id="27"/>
+    </w:p>
+    <w:p>
+      <w:r>
+        <w:t>Cada viernes a las 21:00 se crea un respaldo de las librerías en las computadoras de los integrantes del equipo.</w:t>
+      </w:r>
     </w:p>
     <w:p>
       <w:pPr>
         <w:pStyle w:val="Heading2"/>
       </w:pPr>
-      <w:bookmarkStart w:id="26" w:name="_Toc401874125"/>
+      <w:bookmarkStart w:id="28" w:name="_Toc401944904"/>
       <w:r>
         <w:t>4.3 Control de Cambios</w:t>
       </w:r>
-      <w:bookmarkEnd w:id="26"/>
+      <w:bookmarkEnd w:id="28"/>
     </w:p>
     <w:p>
       <w:pPr>
         <w:pStyle w:val="Heading3"/>
       </w:pPr>
-      <w:bookmarkStart w:id="27" w:name="_Toc401874126"/>
+      <w:bookmarkStart w:id="29" w:name="_Toc401944905"/>
       <w:r>
         <w:t>4.3.1 Librería de Desarrollo</w:t>
       </w:r>
-      <w:bookmarkEnd w:id="27"/>
+      <w:bookmarkEnd w:id="29"/>
+    </w:p>
+    <w:p>
+      <w:r>
+        <w:t xml:space="preserve">En la librería de desarrollo el sistema de control de cambios que provee </w:t>
+      </w:r>
+      <w:proofErr w:type="spellStart"/>
+      <w:r>
+        <w:t>GitHub</w:t>
+      </w:r>
+      <w:proofErr w:type="spellEnd"/>
+      <w:r>
+        <w:t xml:space="preserve"> es aquel que se utiliza.</w:t>
+      </w:r>
     </w:p>
     <w:p>
       <w:pPr>
         <w:pStyle w:val="Heading3"/>
       </w:pPr>
-      <w:bookmarkStart w:id="28" w:name="_Toc401874127"/>
+      <w:bookmarkStart w:id="30" w:name="_Toc401944906"/>
       <w:r>
         <w:t>4.3.2 Librería Maestra</w:t>
       </w:r>
-      <w:bookmarkEnd w:id="28"/>
+      <w:bookmarkEnd w:id="30"/>
+    </w:p>
+    <w:p>
+      <w:r>
+        <w:t xml:space="preserve">Una vez un </w:t>
+      </w:r>
+      <w:proofErr w:type="spellStart"/>
+      <w:r>
+        <w:t>IdC</w:t>
+      </w:r>
+      <w:proofErr w:type="spellEnd"/>
+      <w:r>
+        <w:t xml:space="preserve"> es aprobado de mantera interna, el </w:t>
+      </w:r>
+      <w:proofErr w:type="spellStart"/>
+      <w:r>
+        <w:t>JdC</w:t>
+      </w:r>
+      <w:proofErr w:type="spellEnd"/>
+      <w:r>
+        <w:t xml:space="preserve"> puede ponerlo en la librería maestra. Si los autores quieren hacer cambios al documento dentro de la librería, entonces el autor debe contactar al </w:t>
+      </w:r>
+      <w:proofErr w:type="spellStart"/>
+      <w:r>
+        <w:t>JdC</w:t>
+      </w:r>
+      <w:proofErr w:type="spellEnd"/>
+      <w:r>
+        <w:t>, el cual revisará los cambios a realizar y otorgará o no el permiso. Posteriormente, se agregará la nueva versión, aprobada por todos.</w:t>
+      </w:r>
     </w:p>
     <w:p>
       <w:pPr>
         <w:pStyle w:val="Heading3"/>
       </w:pPr>
-      <w:bookmarkStart w:id="29" w:name="_Toc401874128"/>
+      <w:bookmarkStart w:id="31" w:name="_Toc401944907"/>
       <w:r>
         <w:t>4.3.3 Librería de Archivo</w:t>
       </w:r>
-      <w:bookmarkEnd w:id="29"/>
+      <w:bookmarkEnd w:id="31"/>
+    </w:p>
+    <w:p>
+      <w:r>
+        <w:t xml:space="preserve">Los </w:t>
+      </w:r>
+      <w:proofErr w:type="spellStart"/>
+      <w:r>
+        <w:t>IdCs</w:t>
+      </w:r>
+      <w:proofErr w:type="spellEnd"/>
+      <w:r>
+        <w:t xml:space="preserve"> en esta librería no pueden ser modificados bajo ninguna condición. Las nuevas versiones sólo serán agregadas después de haber sido revisadas y aprobadas externamente como se describe previamente. Como el </w:t>
+      </w:r>
+      <w:proofErr w:type="spellStart"/>
+      <w:r>
+        <w:t>JdC</w:t>
+      </w:r>
+      <w:proofErr w:type="spellEnd"/>
+      <w:r>
+        <w:t xml:space="preserve"> es el único que se le permite la creación de nuevos documentos en la librería de archivos, no hay necesidad de control de cambios.</w:t>
+      </w:r>
     </w:p>
     <w:p>
       <w:r>
@@ -4796,12 +5450,25 @@
       <w:pPr>
         <w:pStyle w:val="Heading1"/>
       </w:pPr>
-      <w:bookmarkStart w:id="30" w:name="_Toc401874129"/>
+      <w:bookmarkStart w:id="32" w:name="_Toc401944908"/>
       <w:r>
         <w:lastRenderedPageBreak/>
         <w:t>Capítulo 5: Conteo de Status</w:t>
       </w:r>
-      <w:bookmarkEnd w:id="30"/>
+      <w:bookmarkEnd w:id="32"/>
+    </w:p>
+    <w:p>
+      <w:r>
+        <w:t xml:space="preserve">Todos los documentos tienen un conteo de status proporcionado por la herramienta de </w:t>
+      </w:r>
+      <w:proofErr w:type="spellStart"/>
+      <w:r>
+        <w:t>GitHub</w:t>
+      </w:r>
+      <w:proofErr w:type="spellEnd"/>
+      <w:r>
+        <w:t>.</w:t>
+      </w:r>
     </w:p>
     <w:p>
       <w:r>
@@ -4812,52 +5479,52 @@
       <w:pPr>
         <w:pStyle w:val="Heading1"/>
       </w:pPr>
-      <w:bookmarkStart w:id="31" w:name="_Toc401874130"/>
+      <w:bookmarkStart w:id="33" w:name="_Toc401944909"/>
       <w:r>
         <w:lastRenderedPageBreak/>
         <w:t>Capítulo 6: Herramientas, Técnicas y Métodos</w:t>
       </w:r>
-      <w:bookmarkEnd w:id="31"/>
+      <w:bookmarkEnd w:id="33"/>
     </w:p>
     <w:p>
       <w:pPr>
         <w:pStyle w:val="Heading2"/>
       </w:pPr>
-      <w:bookmarkStart w:id="32" w:name="_Toc401874131"/>
+      <w:bookmarkStart w:id="34" w:name="_Toc401944910"/>
       <w:r>
         <w:t>6.1 WWW</w:t>
       </w:r>
-      <w:bookmarkEnd w:id="32"/>
+      <w:bookmarkEnd w:id="34"/>
     </w:p>
     <w:p>
       <w:pPr>
         <w:pStyle w:val="Heading2"/>
       </w:pPr>
-      <w:bookmarkStart w:id="33" w:name="_Toc401874132"/>
+      <w:bookmarkStart w:id="35" w:name="_Toc401944911"/>
       <w:r>
         <w:t>6.2 SVN</w:t>
       </w:r>
-      <w:bookmarkEnd w:id="33"/>
+      <w:bookmarkEnd w:id="35"/>
     </w:p>
     <w:p>
       <w:pPr>
         <w:pStyle w:val="Heading2"/>
       </w:pPr>
-      <w:bookmarkStart w:id="34" w:name="_Toc401874133"/>
+      <w:bookmarkStart w:id="36" w:name="_Toc401944912"/>
       <w:r>
         <w:t>6.3 LATEX</w:t>
       </w:r>
-      <w:bookmarkEnd w:id="34"/>
+      <w:bookmarkEnd w:id="36"/>
     </w:p>
     <w:p>
       <w:pPr>
         <w:pStyle w:val="Heading2"/>
       </w:pPr>
-      <w:bookmarkStart w:id="35" w:name="_Toc401874134"/>
+      <w:bookmarkStart w:id="37" w:name="_Toc401944913"/>
       <w:r>
         <w:t>6.4 Lista de Correos</w:t>
       </w:r>
-      <w:bookmarkEnd w:id="35"/>
+      <w:bookmarkEnd w:id="37"/>
     </w:p>
     <w:p>
       <w:r>
@@ -4868,26 +5535,31 @@
       <w:pPr>
         <w:pStyle w:val="Heading1"/>
       </w:pPr>
-      <w:bookmarkStart w:id="36" w:name="_Toc401874135"/>
+      <w:bookmarkStart w:id="38" w:name="_Toc401944914"/>
       <w:r>
         <w:lastRenderedPageBreak/>
-        <w:t>Capítulo 7: Control de Proveedores</w:t>
-      </w:r>
-      <w:bookmarkEnd w:id="36"/>
-      <w:r>
-        <w:br w:type="page"/>
-      </w:r>
-    </w:p>
-    <w:p>
-      <w:pPr>
-        <w:pStyle w:val="Heading1"/>
-      </w:pPr>
-      <w:bookmarkStart w:id="37" w:name="_Toc401874136"/>
-      <w:r>
-        <w:lastRenderedPageBreak/>
-        <w:t>Capítulo 8: Colección y Retención de Expedientes</w:t>
-      </w:r>
-      <w:bookmarkEnd w:id="37"/>
+        <w:t xml:space="preserve">Capítulo </w:t>
+      </w:r>
+      <w:r>
+        <w:t>7</w:t>
+      </w:r>
+      <w:r>
+        <w:t>: Colección y Retención de Expedientes</w:t>
+      </w:r>
+      <w:bookmarkEnd w:id="38"/>
+    </w:p>
+    <w:p>
+      <w:r>
+        <w:t xml:space="preserve">Sólo se le permite al </w:t>
+      </w:r>
+      <w:proofErr w:type="spellStart"/>
+      <w:r>
+        <w:t>JdC</w:t>
+      </w:r>
+      <w:proofErr w:type="spellEnd"/>
+      <w:r>
+        <w:t xml:space="preserve"> el borrar documentos de alguna librería. Todos los documentos se conservarán por la duración completa del proyecto.</w:t>
+      </w:r>
     </w:p>
     <w:p/>
     <w:sectPr>
@@ -4905,16 +5577,134 @@
 <file path=word/numbering.xml><?xml version="1.0" encoding="utf-8"?>
 <w:numbering xmlns:wpc="http://schemas.microsoft.com/office/word/2010/wordprocessingCanvas" xmlns:mc="http://schemas.openxmlformats.org/markup-compatibility/2006" xmlns:o="urn:schemas-microsoft-com:office:office" xmlns:r="http://schemas.openxmlformats.org/officeDocument/2006/relationships" xmlns:m="http://schemas.openxmlformats.org/officeDocument/2006/math" xmlns:v="urn:schemas-microsoft-com:vml" xmlns:wp14="http://schemas.microsoft.com/office/word/2010/wordprocessingDrawing" xmlns:wp="http://schemas.openxmlformats.org/drawingml/2006/wordprocessingDrawing" xmlns:w10="urn:schemas-microsoft-com:office:word" xmlns:w="http://schemas.openxmlformats.org/wordprocessingml/2006/main" xmlns:w14="http://schemas.microsoft.com/office/word/2010/wordml" xmlns:w15="http://schemas.microsoft.com/office/word/2012/wordml" xmlns:wpg="http://schemas.microsoft.com/office/word/2010/wordprocessingGroup" xmlns:wpi="http://schemas.microsoft.com/office/word/2010/wordprocessingInk" xmlns:wne="http://schemas.microsoft.com/office/word/2006/wordml" xmlns:wps="http://schemas.microsoft.com/office/word/2010/wordprocessingShape" mc:Ignorable="w14 w15 wp14">
   <w:abstractNum w:abstractNumId="0">
-    <w:nsid w:val="2BD23F79"/>
+    <w:nsid w:val="05646A84"/>
+    <w:multiLevelType w:val="multilevel"/>
+    <w:tmpl w:val="AD4E1380"/>
+    <w:lvl w:ilvl="0">
+      <w:start w:val="1"/>
+      <w:numFmt w:val="decimal"/>
+      <w:lvlText w:val="%1."/>
+      <w:lvlJc w:val="left"/>
+      <w:pPr>
+        <w:ind w:left="720" w:hanging="360"/>
+      </w:pPr>
+    </w:lvl>
+    <w:lvl w:ilvl="1">
+      <w:start w:val="2"/>
+      <w:numFmt w:val="decimal"/>
+      <w:isLgl/>
+      <w:lvlText w:val="%1.%2"/>
+      <w:lvlJc w:val="left"/>
+      <w:pPr>
+        <w:ind w:left="750" w:hanging="390"/>
+      </w:pPr>
+      <w:rPr>
+        <w:rFonts w:hint="default"/>
+      </w:rPr>
+    </w:lvl>
+    <w:lvl w:ilvl="2">
+      <w:start w:val="1"/>
+      <w:numFmt w:val="decimal"/>
+      <w:isLgl/>
+      <w:lvlText w:val="%1.%2.%3"/>
+      <w:lvlJc w:val="left"/>
+      <w:pPr>
+        <w:ind w:left="1080" w:hanging="720"/>
+      </w:pPr>
+      <w:rPr>
+        <w:rFonts w:hint="default"/>
+      </w:rPr>
+    </w:lvl>
+    <w:lvl w:ilvl="3">
+      <w:start w:val="1"/>
+      <w:numFmt w:val="decimal"/>
+      <w:isLgl/>
+      <w:lvlText w:val="%1.%2.%3.%4"/>
+      <w:lvlJc w:val="left"/>
+      <w:pPr>
+        <w:ind w:left="1080" w:hanging="720"/>
+      </w:pPr>
+      <w:rPr>
+        <w:rFonts w:hint="default"/>
+      </w:rPr>
+    </w:lvl>
+    <w:lvl w:ilvl="4">
+      <w:start w:val="1"/>
+      <w:numFmt w:val="decimal"/>
+      <w:isLgl/>
+      <w:lvlText w:val="%1.%2.%3.%4.%5"/>
+      <w:lvlJc w:val="left"/>
+      <w:pPr>
+        <w:ind w:left="1440" w:hanging="1080"/>
+      </w:pPr>
+      <w:rPr>
+        <w:rFonts w:hint="default"/>
+      </w:rPr>
+    </w:lvl>
+    <w:lvl w:ilvl="5">
+      <w:start w:val="1"/>
+      <w:numFmt w:val="decimal"/>
+      <w:isLgl/>
+      <w:lvlText w:val="%1.%2.%3.%4.%5.%6"/>
+      <w:lvlJc w:val="left"/>
+      <w:pPr>
+        <w:ind w:left="1440" w:hanging="1080"/>
+      </w:pPr>
+      <w:rPr>
+        <w:rFonts w:hint="default"/>
+      </w:rPr>
+    </w:lvl>
+    <w:lvl w:ilvl="6">
+      <w:start w:val="1"/>
+      <w:numFmt w:val="decimal"/>
+      <w:isLgl/>
+      <w:lvlText w:val="%1.%2.%3.%4.%5.%6.%7"/>
+      <w:lvlJc w:val="left"/>
+      <w:pPr>
+        <w:ind w:left="1800" w:hanging="1440"/>
+      </w:pPr>
+      <w:rPr>
+        <w:rFonts w:hint="default"/>
+      </w:rPr>
+    </w:lvl>
+    <w:lvl w:ilvl="7">
+      <w:start w:val="1"/>
+      <w:numFmt w:val="decimal"/>
+      <w:isLgl/>
+      <w:lvlText w:val="%1.%2.%3.%4.%5.%6.%7.%8"/>
+      <w:lvlJc w:val="left"/>
+      <w:pPr>
+        <w:ind w:left="1800" w:hanging="1440"/>
+      </w:pPr>
+      <w:rPr>
+        <w:rFonts w:hint="default"/>
+      </w:rPr>
+    </w:lvl>
+    <w:lvl w:ilvl="8">
+      <w:start w:val="1"/>
+      <w:numFmt w:val="decimal"/>
+      <w:isLgl/>
+      <w:lvlText w:val="%1.%2.%3.%4.%5.%6.%7.%8.%9"/>
+      <w:lvlJc w:val="left"/>
+      <w:pPr>
+        <w:ind w:left="1800" w:hanging="1440"/>
+      </w:pPr>
+      <w:rPr>
+        <w:rFonts w:hint="default"/>
+      </w:rPr>
+    </w:lvl>
+  </w:abstractNum>
+  <w:abstractNum w:abstractNumId="1">
+    <w:nsid w:val="15576FAB"/>
     <w:multiLevelType w:val="hybridMultilevel"/>
-    <w:tmpl w:val="96FEFCC0"/>
+    <w:tmpl w:val="602603B8"/>
     <w:lvl w:ilvl="0" w:tplc="080A0001">
       <w:start w:val="1"/>
       <w:numFmt w:val="bullet"/>
       <w:lvlText w:val=""/>
       <w:lvlJc w:val="left"/>
       <w:pPr>
-        <w:ind w:left="1068" w:hanging="360"/>
+        <w:ind w:left="720" w:hanging="360"/>
       </w:pPr>
       <w:rPr>
         <w:rFonts w:ascii="Symbol" w:hAnsi="Symbol" w:hint="default"/>
@@ -4926,7 +5716,7 @@
       <w:lvlText w:val="o"/>
       <w:lvlJc w:val="left"/>
       <w:pPr>
-        <w:ind w:left="1788" w:hanging="360"/>
+        <w:ind w:left="1440" w:hanging="360"/>
       </w:pPr>
       <w:rPr>
         <w:rFonts w:ascii="Courier New" w:hAnsi="Courier New" w:cs="Courier New" w:hint="default"/>
@@ -4938,7 +5728,7 @@
       <w:lvlText w:val=""/>
       <w:lvlJc w:val="left"/>
       <w:pPr>
-        <w:ind w:left="2508" w:hanging="360"/>
+        <w:ind w:left="2160" w:hanging="360"/>
       </w:pPr>
       <w:rPr>
         <w:rFonts w:ascii="Wingdings" w:hAnsi="Wingdings" w:hint="default"/>
@@ -4950,7 +5740,7 @@
       <w:lvlText w:val=""/>
       <w:lvlJc w:val="left"/>
       <w:pPr>
-        <w:ind w:left="3228" w:hanging="360"/>
+        <w:ind w:left="2880" w:hanging="360"/>
       </w:pPr>
       <w:rPr>
         <w:rFonts w:ascii="Symbol" w:hAnsi="Symbol" w:hint="default"/>
@@ -4962,7 +5752,7 @@
       <w:lvlText w:val="o"/>
       <w:lvlJc w:val="left"/>
       <w:pPr>
-        <w:ind w:left="3948" w:hanging="360"/>
+        <w:ind w:left="3600" w:hanging="360"/>
       </w:pPr>
       <w:rPr>
         <w:rFonts w:ascii="Courier New" w:hAnsi="Courier New" w:cs="Courier New" w:hint="default"/>
@@ -4974,7 +5764,7 @@
       <w:lvlText w:val=""/>
       <w:lvlJc w:val="left"/>
       <w:pPr>
-        <w:ind w:left="4668" w:hanging="360"/>
+        <w:ind w:left="4320" w:hanging="360"/>
       </w:pPr>
       <w:rPr>
         <w:rFonts w:ascii="Wingdings" w:hAnsi="Wingdings" w:hint="default"/>
@@ -4986,7 +5776,7 @@
       <w:lvlText w:val=""/>
       <w:lvlJc w:val="left"/>
       <w:pPr>
-        <w:ind w:left="5388" w:hanging="360"/>
+        <w:ind w:left="5040" w:hanging="360"/>
       </w:pPr>
       <w:rPr>
         <w:rFonts w:ascii="Symbol" w:hAnsi="Symbol" w:hint="default"/>
@@ -4998,7 +5788,7 @@
       <w:lvlText w:val="o"/>
       <w:lvlJc w:val="left"/>
       <w:pPr>
-        <w:ind w:left="6108" w:hanging="360"/>
+        <w:ind w:left="5760" w:hanging="360"/>
       </w:pPr>
       <w:rPr>
         <w:rFonts w:ascii="Courier New" w:hAnsi="Courier New" w:cs="Courier New" w:hint="default"/>
@@ -5010,24 +5800,24 @@
       <w:lvlText w:val=""/>
       <w:lvlJc w:val="left"/>
       <w:pPr>
-        <w:ind w:left="6828" w:hanging="360"/>
+        <w:ind w:left="6480" w:hanging="360"/>
       </w:pPr>
       <w:rPr>
         <w:rFonts w:ascii="Wingdings" w:hAnsi="Wingdings" w:hint="default"/>
       </w:rPr>
     </w:lvl>
   </w:abstractNum>
-  <w:abstractNum w:abstractNumId="1">
-    <w:nsid w:val="3BE03DD5"/>
+  <w:abstractNum w:abstractNumId="2">
+    <w:nsid w:val="2BD23F79"/>
     <w:multiLevelType w:val="hybridMultilevel"/>
-    <w:tmpl w:val="8EB40FE4"/>
+    <w:tmpl w:val="96FEFCC0"/>
     <w:lvl w:ilvl="0" w:tplc="080A0001">
       <w:start w:val="1"/>
       <w:numFmt w:val="bullet"/>
       <w:lvlText w:val=""/>
       <w:lvlJc w:val="left"/>
       <w:pPr>
-        <w:ind w:left="720" w:hanging="360"/>
+        <w:ind w:left="1068" w:hanging="360"/>
       </w:pPr>
       <w:rPr>
         <w:rFonts w:ascii="Symbol" w:hAnsi="Symbol" w:hint="default"/>
@@ -5039,7 +5829,7 @@
       <w:lvlText w:val="o"/>
       <w:lvlJc w:val="left"/>
       <w:pPr>
-        <w:ind w:left="1440" w:hanging="360"/>
+        <w:ind w:left="1788" w:hanging="360"/>
       </w:pPr>
       <w:rPr>
         <w:rFonts w:ascii="Courier New" w:hAnsi="Courier New" w:cs="Courier New" w:hint="default"/>
@@ -5051,7 +5841,7 @@
       <w:lvlText w:val=""/>
       <w:lvlJc w:val="left"/>
       <w:pPr>
-        <w:ind w:left="2160" w:hanging="360"/>
+        <w:ind w:left="2508" w:hanging="360"/>
       </w:pPr>
       <w:rPr>
         <w:rFonts w:ascii="Wingdings" w:hAnsi="Wingdings" w:hint="default"/>
@@ -5063,7 +5853,7 @@
       <w:lvlText w:val=""/>
       <w:lvlJc w:val="left"/>
       <w:pPr>
-        <w:ind w:left="2880" w:hanging="360"/>
+        <w:ind w:left="3228" w:hanging="360"/>
       </w:pPr>
       <w:rPr>
         <w:rFonts w:ascii="Symbol" w:hAnsi="Symbol" w:hint="default"/>
@@ -5075,7 +5865,7 @@
       <w:lvlText w:val="o"/>
       <w:lvlJc w:val="left"/>
       <w:pPr>
-        <w:ind w:left="3600" w:hanging="360"/>
+        <w:ind w:left="3948" w:hanging="360"/>
       </w:pPr>
       <w:rPr>
         <w:rFonts w:ascii="Courier New" w:hAnsi="Courier New" w:cs="Courier New" w:hint="default"/>
@@ -5087,7 +5877,7 @@
       <w:lvlText w:val=""/>
       <w:lvlJc w:val="left"/>
       <w:pPr>
-        <w:ind w:left="4320" w:hanging="360"/>
+        <w:ind w:left="4668" w:hanging="360"/>
       </w:pPr>
       <w:rPr>
         <w:rFonts w:ascii="Wingdings" w:hAnsi="Wingdings" w:hint="default"/>
@@ -5099,7 +5889,7 @@
       <w:lvlText w:val=""/>
       <w:lvlJc w:val="left"/>
       <w:pPr>
-        <w:ind w:left="5040" w:hanging="360"/>
+        <w:ind w:left="5388" w:hanging="360"/>
       </w:pPr>
       <w:rPr>
         <w:rFonts w:ascii="Symbol" w:hAnsi="Symbol" w:hint="default"/>
@@ -5111,7 +5901,7 @@
       <w:lvlText w:val="o"/>
       <w:lvlJc w:val="left"/>
       <w:pPr>
-        <w:ind w:left="5760" w:hanging="360"/>
+        <w:ind w:left="6108" w:hanging="360"/>
       </w:pPr>
       <w:rPr>
         <w:rFonts w:ascii="Courier New" w:hAnsi="Courier New" w:cs="Courier New" w:hint="default"/>
@@ -5123,14 +5913,127 @@
       <w:lvlText w:val=""/>
       <w:lvlJc w:val="left"/>
       <w:pPr>
-        <w:ind w:left="6480" w:hanging="360"/>
+        <w:ind w:left="6828" w:hanging="360"/>
       </w:pPr>
       <w:rPr>
         <w:rFonts w:ascii="Wingdings" w:hAnsi="Wingdings" w:hint="default"/>
       </w:rPr>
     </w:lvl>
   </w:abstractNum>
-  <w:abstractNum w:abstractNumId="2">
+  <w:abstractNum w:abstractNumId="3">
+    <w:nsid w:val="3BE03DD5"/>
+    <w:multiLevelType w:val="hybridMultilevel"/>
+    <w:tmpl w:val="8EB40FE4"/>
+    <w:lvl w:ilvl="0" w:tplc="080A0001">
+      <w:start w:val="1"/>
+      <w:numFmt w:val="bullet"/>
+      <w:lvlText w:val=""/>
+      <w:lvlJc w:val="left"/>
+      <w:pPr>
+        <w:ind w:left="720" w:hanging="360"/>
+      </w:pPr>
+      <w:rPr>
+        <w:rFonts w:ascii="Symbol" w:hAnsi="Symbol" w:hint="default"/>
+      </w:rPr>
+    </w:lvl>
+    <w:lvl w:ilvl="1" w:tplc="080A0003" w:tentative="1">
+      <w:start w:val="1"/>
+      <w:numFmt w:val="bullet"/>
+      <w:lvlText w:val="o"/>
+      <w:lvlJc w:val="left"/>
+      <w:pPr>
+        <w:ind w:left="1440" w:hanging="360"/>
+      </w:pPr>
+      <w:rPr>
+        <w:rFonts w:ascii="Courier New" w:hAnsi="Courier New" w:cs="Courier New" w:hint="default"/>
+      </w:rPr>
+    </w:lvl>
+    <w:lvl w:ilvl="2" w:tplc="080A0005" w:tentative="1">
+      <w:start w:val="1"/>
+      <w:numFmt w:val="bullet"/>
+      <w:lvlText w:val=""/>
+      <w:lvlJc w:val="left"/>
+      <w:pPr>
+        <w:ind w:left="2160" w:hanging="360"/>
+      </w:pPr>
+      <w:rPr>
+        <w:rFonts w:ascii="Wingdings" w:hAnsi="Wingdings" w:hint="default"/>
+      </w:rPr>
+    </w:lvl>
+    <w:lvl w:ilvl="3" w:tplc="080A0001" w:tentative="1">
+      <w:start w:val="1"/>
+      <w:numFmt w:val="bullet"/>
+      <w:lvlText w:val=""/>
+      <w:lvlJc w:val="left"/>
+      <w:pPr>
+        <w:ind w:left="2880" w:hanging="360"/>
+      </w:pPr>
+      <w:rPr>
+        <w:rFonts w:ascii="Symbol" w:hAnsi="Symbol" w:hint="default"/>
+      </w:rPr>
+    </w:lvl>
+    <w:lvl w:ilvl="4" w:tplc="080A0003" w:tentative="1">
+      <w:start w:val="1"/>
+      <w:numFmt w:val="bullet"/>
+      <w:lvlText w:val="o"/>
+      <w:lvlJc w:val="left"/>
+      <w:pPr>
+        <w:ind w:left="3600" w:hanging="360"/>
+      </w:pPr>
+      <w:rPr>
+        <w:rFonts w:ascii="Courier New" w:hAnsi="Courier New" w:cs="Courier New" w:hint="default"/>
+      </w:rPr>
+    </w:lvl>
+    <w:lvl w:ilvl="5" w:tplc="080A0005" w:tentative="1">
+      <w:start w:val="1"/>
+      <w:numFmt w:val="bullet"/>
+      <w:lvlText w:val=""/>
+      <w:lvlJc w:val="left"/>
+      <w:pPr>
+        <w:ind w:left="4320" w:hanging="360"/>
+      </w:pPr>
+      <w:rPr>
+        <w:rFonts w:ascii="Wingdings" w:hAnsi="Wingdings" w:hint="default"/>
+      </w:rPr>
+    </w:lvl>
+    <w:lvl w:ilvl="6" w:tplc="080A0001" w:tentative="1">
+      <w:start w:val="1"/>
+      <w:numFmt w:val="bullet"/>
+      <w:lvlText w:val=""/>
+      <w:lvlJc w:val="left"/>
+      <w:pPr>
+        <w:ind w:left="5040" w:hanging="360"/>
+      </w:pPr>
+      <w:rPr>
+        <w:rFonts w:ascii="Symbol" w:hAnsi="Symbol" w:hint="default"/>
+      </w:rPr>
+    </w:lvl>
+    <w:lvl w:ilvl="7" w:tplc="080A0003" w:tentative="1">
+      <w:start w:val="1"/>
+      <w:numFmt w:val="bullet"/>
+      <w:lvlText w:val="o"/>
+      <w:lvlJc w:val="left"/>
+      <w:pPr>
+        <w:ind w:left="5760" w:hanging="360"/>
+      </w:pPr>
+      <w:rPr>
+        <w:rFonts w:ascii="Courier New" w:hAnsi="Courier New" w:cs="Courier New" w:hint="default"/>
+      </w:rPr>
+    </w:lvl>
+    <w:lvl w:ilvl="8" w:tplc="080A0005" w:tentative="1">
+      <w:start w:val="1"/>
+      <w:numFmt w:val="bullet"/>
+      <w:lvlText w:val=""/>
+      <w:lvlJc w:val="left"/>
+      <w:pPr>
+        <w:ind w:left="6480" w:hanging="360"/>
+      </w:pPr>
+      <w:rPr>
+        <w:rFonts w:ascii="Wingdings" w:hAnsi="Wingdings" w:hint="default"/>
+      </w:rPr>
+    </w:lvl>
+  </w:abstractNum>
+  <w:abstractNum w:abstractNumId="4">
     <w:nsid w:val="4B9D0691"/>
     <w:multiLevelType w:val="multilevel"/>
     <w:tmpl w:val="1722C326"/>
@@ -5243,7 +6146,7 @@
       </w:rPr>
     </w:lvl>
   </w:abstractNum>
-  <w:abstractNum w:abstractNumId="3">
+  <w:abstractNum w:abstractNumId="5">
     <w:nsid w:val="788D7B24"/>
     <w:multiLevelType w:val="hybridMultilevel"/>
     <w:tmpl w:val="DD44345C"/>
@@ -5356,17 +6259,139 @@
       </w:rPr>
     </w:lvl>
   </w:abstractNum>
+  <w:abstractNum w:abstractNumId="6">
+    <w:nsid w:val="7B180ECB"/>
+    <w:multiLevelType w:val="hybridMultilevel"/>
+    <w:tmpl w:val="6600927A"/>
+    <w:lvl w:ilvl="0" w:tplc="080A0001">
+      <w:start w:val="1"/>
+      <w:numFmt w:val="bullet"/>
+      <w:lvlText w:val=""/>
+      <w:lvlJc w:val="left"/>
+      <w:pPr>
+        <w:ind w:left="720" w:hanging="360"/>
+      </w:pPr>
+      <w:rPr>
+        <w:rFonts w:ascii="Symbol" w:hAnsi="Symbol" w:hint="default"/>
+      </w:rPr>
+    </w:lvl>
+    <w:lvl w:ilvl="1" w:tplc="080A0003" w:tentative="1">
+      <w:start w:val="1"/>
+      <w:numFmt w:val="bullet"/>
+      <w:lvlText w:val="o"/>
+      <w:lvlJc w:val="left"/>
+      <w:pPr>
+        <w:ind w:left="1440" w:hanging="360"/>
+      </w:pPr>
+      <w:rPr>
+        <w:rFonts w:ascii="Courier New" w:hAnsi="Courier New" w:cs="Courier New" w:hint="default"/>
+      </w:rPr>
+    </w:lvl>
+    <w:lvl w:ilvl="2" w:tplc="080A0005" w:tentative="1">
+      <w:start w:val="1"/>
+      <w:numFmt w:val="bullet"/>
+      <w:lvlText w:val=""/>
+      <w:lvlJc w:val="left"/>
+      <w:pPr>
+        <w:ind w:left="2160" w:hanging="360"/>
+      </w:pPr>
+      <w:rPr>
+        <w:rFonts w:ascii="Wingdings" w:hAnsi="Wingdings" w:hint="default"/>
+      </w:rPr>
+    </w:lvl>
+    <w:lvl w:ilvl="3" w:tplc="080A0001" w:tentative="1">
+      <w:start w:val="1"/>
+      <w:numFmt w:val="bullet"/>
+      <w:lvlText w:val=""/>
+      <w:lvlJc w:val="left"/>
+      <w:pPr>
+        <w:ind w:left="2880" w:hanging="360"/>
+      </w:pPr>
+      <w:rPr>
+        <w:rFonts w:ascii="Symbol" w:hAnsi="Symbol" w:hint="default"/>
+      </w:rPr>
+    </w:lvl>
+    <w:lvl w:ilvl="4" w:tplc="080A0003" w:tentative="1">
+      <w:start w:val="1"/>
+      <w:numFmt w:val="bullet"/>
+      <w:lvlText w:val="o"/>
+      <w:lvlJc w:val="left"/>
+      <w:pPr>
+        <w:ind w:left="3600" w:hanging="360"/>
+      </w:pPr>
+      <w:rPr>
+        <w:rFonts w:ascii="Courier New" w:hAnsi="Courier New" w:cs="Courier New" w:hint="default"/>
+      </w:rPr>
+    </w:lvl>
+    <w:lvl w:ilvl="5" w:tplc="080A0005" w:tentative="1">
+      <w:start w:val="1"/>
+      <w:numFmt w:val="bullet"/>
+      <w:lvlText w:val=""/>
+      <w:lvlJc w:val="left"/>
+      <w:pPr>
+        <w:ind w:left="4320" w:hanging="360"/>
+      </w:pPr>
+      <w:rPr>
+        <w:rFonts w:ascii="Wingdings" w:hAnsi="Wingdings" w:hint="default"/>
+      </w:rPr>
+    </w:lvl>
+    <w:lvl w:ilvl="6" w:tplc="080A0001" w:tentative="1">
+      <w:start w:val="1"/>
+      <w:numFmt w:val="bullet"/>
+      <w:lvlText w:val=""/>
+      <w:lvlJc w:val="left"/>
+      <w:pPr>
+        <w:ind w:left="5040" w:hanging="360"/>
+      </w:pPr>
+      <w:rPr>
+        <w:rFonts w:ascii="Symbol" w:hAnsi="Symbol" w:hint="default"/>
+      </w:rPr>
+    </w:lvl>
+    <w:lvl w:ilvl="7" w:tplc="080A0003" w:tentative="1">
+      <w:start w:val="1"/>
+      <w:numFmt w:val="bullet"/>
+      <w:lvlText w:val="o"/>
+      <w:lvlJc w:val="left"/>
+      <w:pPr>
+        <w:ind w:left="5760" w:hanging="360"/>
+      </w:pPr>
+      <w:rPr>
+        <w:rFonts w:ascii="Courier New" w:hAnsi="Courier New" w:cs="Courier New" w:hint="default"/>
+      </w:rPr>
+    </w:lvl>
+    <w:lvl w:ilvl="8" w:tplc="080A0005" w:tentative="1">
+      <w:start w:val="1"/>
+      <w:numFmt w:val="bullet"/>
+      <w:lvlText w:val=""/>
+      <w:lvlJc w:val="left"/>
+      <w:pPr>
+        <w:ind w:left="6480" w:hanging="360"/>
+      </w:pPr>
+      <w:rPr>
+        <w:rFonts w:ascii="Wingdings" w:hAnsi="Wingdings" w:hint="default"/>
+      </w:rPr>
+    </w:lvl>
+  </w:abstractNum>
   <w:num w:numId="1">
+    <w:abstractNumId w:val="4"/>
+  </w:num>
+  <w:num w:numId="2">
+    <w:abstractNumId w:val="5"/>
+  </w:num>
+  <w:num w:numId="3">
     <w:abstractNumId w:val="2"/>
   </w:num>
-  <w:num w:numId="2">
+  <w:num w:numId="4">
     <w:abstractNumId w:val="3"/>
   </w:num>
-  <w:num w:numId="3">
+  <w:num w:numId="5">
+    <w:abstractNumId w:val="1"/>
+  </w:num>
+  <w:num w:numId="6">
     <w:abstractNumId w:val="0"/>
   </w:num>
-  <w:num w:numId="4">
-    <w:abstractNumId w:val="1"/>
+  <w:num w:numId="7">
+    <w:abstractNumId w:val="6"/>
   </w:num>
 </w:numbering>
 </file>
@@ -6314,7 +7339,7 @@
 </file>
 
 <file path=customXml/itemProps1.xml><?xml version="1.0" encoding="utf-8"?>
-<ds:datastoreItem xmlns:ds="http://schemas.openxmlformats.org/officeDocument/2006/customXml" ds:itemID="{10B47DD6-AA2F-4034-ADD4-CEB00983A19F}">
+<ds:datastoreItem xmlns:ds="http://schemas.openxmlformats.org/officeDocument/2006/customXml" ds:itemID="{91D4427C-19C0-412C-B4B2-D75181DCF948}">
   <ds:schemaRefs>
     <ds:schemaRef ds:uri="http://schemas.openxmlformats.org/officeDocument/2006/bibliography"/>
   </ds:schemaRefs>

</xml_diff>